<commit_message>
perbaikan grammar bab 1
</commit_message>
<xml_diff>
--- a/LABORE Sensitive Skin Care.docx
+++ b/LABORE Sensitive Skin Care.docx
@@ -1,6 +1,6 @@
 
 <file path=word/document.xml><?xml version="1.0" encoding="utf-8"?>
-<w:document xmlns:wpc="http://schemas.microsoft.com/office/word/2010/wordprocessingCanvas" xmlns:cx="http://schemas.microsoft.com/office/drawing/2014/chartex" xmlns:cx1="http://schemas.microsoft.com/office/drawing/2015/9/8/chartex" xmlns:cx2="http://schemas.microsoft.com/office/drawing/2015/10/21/chartex" xmlns:cx3="http://schemas.microsoft.com/office/drawing/2016/5/9/chartex" xmlns:cx4="http://schemas.microsoft.com/office/drawing/2016/5/10/chartex" xmlns:cx5="http://schemas.microsoft.com/office/drawing/2016/5/11/chartex" xmlns:cx6="http://schemas.microsoft.com/office/drawing/2016/5/12/chartex" xmlns:cx7="http://schemas.microsoft.com/office/drawing/2016/5/13/chartex" xmlns:cx8="http://schemas.microsoft.com/office/drawing/2016/5/14/chartex" xmlns:mc="http://schemas.openxmlformats.org/markup-compatibility/2006" xmlns:aink="http://schemas.microsoft.com/office/drawing/2016/ink" xmlns:am3d="http://schemas.microsoft.com/office/drawing/2017/model3d" xmlns:o="urn:schemas-microsoft-com:office:office" xmlns:oel="http://schemas.microsoft.com/office/2019/extlst" xmlns:r="http://schemas.openxmlformats.org/officeDocument/2006/relationships" xmlns:m="http://schemas.openxmlformats.org/officeDocument/2006/math" xmlns:v="urn:schemas-microsoft-com:vml" xmlns:wp14="http://schemas.microsoft.com/office/word/2010/wordprocessingDrawing" xmlns:wp="http://schemas.openxmlformats.org/drawingml/2006/wordprocessingDrawing" xmlns:w10="urn:schemas-microsoft-com:office:word" xmlns:w="http://schemas.openxmlformats.org/wordprocessingml/2006/main" xmlns:w14="http://schemas.microsoft.com/office/word/2010/wordml" xmlns:w15="http://schemas.microsoft.com/office/word/2012/wordml" xmlns:w16cex="http://schemas.microsoft.com/office/word/2018/wordml/cex" xmlns:w16cid="http://schemas.microsoft.com/office/word/2016/wordml/cid" xmlns:w16="http://schemas.microsoft.com/office/word/2018/wordml" xmlns:w16du="http://schemas.microsoft.com/office/word/2023/wordml/word16du" xmlns:w16sdtdh="http://schemas.microsoft.com/office/word/2020/wordml/sdtdatahash" xmlns:w16se="http://schemas.microsoft.com/office/word/2015/wordml/symex" xmlns:wpg="http://schemas.microsoft.com/office/word/2010/wordprocessingGroup" xmlns:wpi="http://schemas.microsoft.com/office/word/2010/wordprocessingInk" xmlns:wne="http://schemas.microsoft.com/office/word/2006/wordml" xmlns:wps="http://schemas.microsoft.com/office/word/2010/wordprocessingShape" mc:Ignorable="w14 w15 w16se w16cid w16 w16cex w16sdtdh w16du wp14">
+<w:document xmlns:wpc="http://schemas.microsoft.com/office/word/2010/wordprocessingCanvas" xmlns:cx="http://schemas.microsoft.com/office/drawing/2014/chartex" xmlns:cx1="http://schemas.microsoft.com/office/drawing/2015/9/8/chartex" xmlns:cx2="http://schemas.microsoft.com/office/drawing/2015/10/21/chartex" xmlns:cx3="http://schemas.microsoft.com/office/drawing/2016/5/9/chartex" xmlns:cx4="http://schemas.microsoft.com/office/drawing/2016/5/10/chartex" xmlns:cx5="http://schemas.microsoft.com/office/drawing/2016/5/11/chartex" xmlns:cx6="http://schemas.microsoft.com/office/drawing/2016/5/12/chartex" xmlns:cx7="http://schemas.microsoft.com/office/drawing/2016/5/13/chartex" xmlns:cx8="http://schemas.microsoft.com/office/drawing/2016/5/14/chartex" xmlns:mc="http://schemas.openxmlformats.org/markup-compatibility/2006" xmlns:aink="http://schemas.microsoft.com/office/drawing/2016/ink" xmlns:am3d="http://schemas.microsoft.com/office/drawing/2017/model3d" xmlns:o="urn:schemas-microsoft-com:office:office" xmlns:oel="http://schemas.microsoft.com/office/2019/extlst" xmlns:r="http://schemas.openxmlformats.org/officeDocument/2006/relationships" xmlns:m="http://schemas.openxmlformats.org/officeDocument/2006/math" xmlns:v="urn:schemas-microsoft-com:vml" xmlns:wp14="http://schemas.microsoft.com/office/word/2010/wordprocessingDrawing" xmlns:wp="http://schemas.openxmlformats.org/drawingml/2006/wordprocessingDrawing" xmlns:w10="urn:schemas-microsoft-com:office:word" xmlns:w="http://schemas.openxmlformats.org/wordprocessingml/2006/main" xmlns:w14="http://schemas.microsoft.com/office/word/2010/wordml" xmlns:w15="http://schemas.microsoft.com/office/word/2012/wordml" xmlns:w16cex="http://schemas.microsoft.com/office/word/2018/wordml/cex" xmlns:w16cid="http://schemas.microsoft.com/office/word/2016/wordml/cid" xmlns:w16="http://schemas.microsoft.com/office/word/2018/wordml" xmlns:w16sdtdh="http://schemas.microsoft.com/office/word/2020/wordml/sdtdatahash" xmlns:w16se="http://schemas.microsoft.com/office/word/2015/wordml/symex" xmlns:wpg="http://schemas.microsoft.com/office/word/2010/wordprocessingGroup" xmlns:wpi="http://schemas.microsoft.com/office/word/2010/wordprocessingInk" xmlns:wne="http://schemas.microsoft.com/office/word/2006/wordml" xmlns:wps="http://schemas.microsoft.com/office/word/2010/wordprocessingShape" mc:Ignorable="w14 w15 w16se w16cid w16 w16cex w16sdtdh wp14">
   <w:body>
     <w:p>
       <w:pPr>
@@ -336,7 +336,25 @@
           <w:sz w:val="24"/>
           <w:szCs w:val="24"/>
         </w:rPr>
-        <w:t xml:space="preserve"> Dwi </w:t>
+        <w:t xml:space="preserve"> </w:t>
+      </w:r>
+      <w:proofErr w:type="spellStart"/>
+      <w:r>
+        <w:rPr>
+          <w:rFonts w:ascii="Times New Roman" w:hAnsi="Times New Roman" w:cs="Times New Roman"/>
+          <w:sz w:val="24"/>
+          <w:szCs w:val="24"/>
+        </w:rPr>
+        <w:t>Dwi</w:t>
+      </w:r>
+      <w:proofErr w:type="spellEnd"/>
+      <w:r>
+        <w:rPr>
+          <w:rFonts w:ascii="Times New Roman" w:hAnsi="Times New Roman" w:cs="Times New Roman"/>
+          <w:sz w:val="24"/>
+          <w:szCs w:val="24"/>
+        </w:rPr>
+        <w:t xml:space="preserve"> </w:t>
       </w:r>
       <w:proofErr w:type="spellStart"/>
       <w:r>
@@ -663,15 +681,47 @@
           <w:sz w:val="24"/>
           <w:szCs w:val="24"/>
         </w:rPr>
-        <w:t xml:space="preserve">All thanks to Allah SWT who has given use ease so that we can complete the case study paper entitled “LABORÉ </w:t>
-      </w:r>
-      <w:r>
-        <w:rPr>
-          <w:rFonts w:ascii="Times New Roman" w:hAnsi="Times New Roman" w:cs="Times New Roman"/>
-          <w:sz w:val="24"/>
-          <w:szCs w:val="24"/>
-        </w:rPr>
-        <w:t xml:space="preserve">Sensitive Skin Care” in a timely manner. Without His help of course we would not be able to finish this paper well. </w:t>
+        <w:t xml:space="preserve">All thanks to Allah SWT who has given </w:t>
+      </w:r>
+      <w:r>
+        <w:rPr>
+          <w:rFonts w:ascii="Times New Roman" w:hAnsi="Times New Roman" w:cs="Times New Roman"/>
+          <w:sz w:val="24"/>
+          <w:szCs w:val="24"/>
+        </w:rPr>
+        <w:t>us</w:t>
+      </w:r>
+      <w:r>
+        <w:rPr>
+          <w:rFonts w:ascii="Times New Roman" w:hAnsi="Times New Roman" w:cs="Times New Roman"/>
+          <w:sz w:val="24"/>
+          <w:szCs w:val="24"/>
+        </w:rPr>
+        <w:t xml:space="preserve"> ease so we can complete the case study paper entitled “LABORÉ </w:t>
+      </w:r>
+      <w:r>
+        <w:rPr>
+          <w:rFonts w:ascii="Times New Roman" w:hAnsi="Times New Roman" w:cs="Times New Roman"/>
+          <w:sz w:val="24"/>
+          <w:szCs w:val="24"/>
+        </w:rPr>
+        <w:t>Sensitive Skin Care”. Without His help</w:t>
+      </w:r>
+      <w:r>
+        <w:rPr>
+          <w:rFonts w:ascii="Times New Roman" w:hAnsi="Times New Roman" w:cs="Times New Roman"/>
+          <w:sz w:val="24"/>
+          <w:szCs w:val="24"/>
+        </w:rPr>
+        <w:t>,</w:t>
+      </w:r>
+      <w:r>
+        <w:rPr>
+          <w:rFonts w:ascii="Times New Roman" w:hAnsi="Times New Roman" w:cs="Times New Roman"/>
+          <w:sz w:val="24"/>
+          <w:szCs w:val="24"/>
+        </w:rPr>
+        <w:t xml:space="preserve"> we would not be able to finish this paper. </w:t>
       </w:r>
       <w:proofErr w:type="spellStart"/>
       <w:r>
@@ -705,7 +755,23 @@
           <w:sz w:val="24"/>
           <w:szCs w:val="24"/>
         </w:rPr>
-        <w:t xml:space="preserve">d greetings abundantly poured out to the Prophet Muhammad SAW whom we have been waiting for intercede in the afterlife. </w:t>
+        <w:t xml:space="preserve">d greetings abundantly poured out to the Prophet Muhammad SAW whom we have been waiting </w:t>
+      </w:r>
+      <w:r>
+        <w:rPr>
+          <w:rFonts w:ascii="Times New Roman" w:hAnsi="Times New Roman" w:cs="Times New Roman"/>
+          <w:sz w:val="24"/>
+          <w:szCs w:val="24"/>
+        </w:rPr>
+        <w:t>to</w:t>
+      </w:r>
+      <w:r>
+        <w:rPr>
+          <w:rFonts w:ascii="Times New Roman" w:hAnsi="Times New Roman" w:cs="Times New Roman"/>
+          <w:sz w:val="24"/>
+          <w:szCs w:val="24"/>
+        </w:rPr>
+        <w:t xml:space="preserve"> intercede in the afterlife. </w:t>
       </w:r>
     </w:p>
     <w:p>
@@ -728,7 +794,39 @@
           <w:sz w:val="24"/>
           <w:szCs w:val="24"/>
         </w:rPr>
-        <w:t xml:space="preserve">We wrote this paper to fulfill an assignment from the Binus Business Case Competition 2024. And don’t forget to Thank you to our supervisor Mr. Moh. </w:t>
+        <w:t>We wrote this paper to fulfill a</w:t>
+      </w:r>
+      <w:r>
+        <w:rPr>
+          <w:rFonts w:ascii="Times New Roman" w:hAnsi="Times New Roman" w:cs="Times New Roman"/>
+          <w:sz w:val="24"/>
+          <w:szCs w:val="24"/>
+        </w:rPr>
+        <w:t xml:space="preserve"> paper</w:t>
+      </w:r>
+      <w:r>
+        <w:rPr>
+          <w:rFonts w:ascii="Times New Roman" w:hAnsi="Times New Roman" w:cs="Times New Roman"/>
+          <w:sz w:val="24"/>
+          <w:szCs w:val="24"/>
+        </w:rPr>
+        <w:t xml:space="preserve"> f</w:t>
+      </w:r>
+      <w:r>
+        <w:rPr>
+          <w:rFonts w:ascii="Times New Roman" w:hAnsi="Times New Roman" w:cs="Times New Roman"/>
+          <w:sz w:val="24"/>
+          <w:szCs w:val="24"/>
+        </w:rPr>
+        <w:t>or</w:t>
+      </w:r>
+      <w:r>
+        <w:rPr>
+          <w:rFonts w:ascii="Times New Roman" w:hAnsi="Times New Roman" w:cs="Times New Roman"/>
+          <w:sz w:val="24"/>
+          <w:szCs w:val="24"/>
+        </w:rPr>
+        <w:t xml:space="preserve"> the Binus Business Case Competition 2024. And don’t forget to Thank you our supervisor Mr. Moh. </w:t>
       </w:r>
       <w:proofErr w:type="spellStart"/>
       <w:r>
@@ -749,7 +847,6 @@
         <w:t xml:space="preserve"> Hamzah, </w:t>
       </w:r>
       <w:proofErr w:type="spellStart"/>
-      <w:proofErr w:type="gramStart"/>
       <w:r>
         <w:rPr>
           <w:rFonts w:ascii="Times New Roman" w:hAnsi="Times New Roman" w:cs="Times New Roman"/>
@@ -759,7 +856,6 @@
         <w:t>S.Kom</w:t>
       </w:r>
       <w:proofErr w:type="spellEnd"/>
-      <w:proofErr w:type="gramEnd"/>
       <w:r>
         <w:rPr>
           <w:rFonts w:ascii="Times New Roman" w:hAnsi="Times New Roman" w:cs="Times New Roman"/>
@@ -784,15 +880,79 @@
           <w:sz w:val="24"/>
           <w:szCs w:val="24"/>
         </w:rPr>
-        <w:t xml:space="preserve"> who has provided guidance and direction during the process of writing this paper. We also would like to thank the family and friends who have provide moral and material support to us. Finally, I hope this paper can be useful for readers who want to understand more deeply about “LABORÉ Sensitive Skin Care”. If there is an error in writing, or any</w:t>
-      </w:r>
-      <w:r>
-        <w:rPr>
-          <w:rFonts w:ascii="Times New Roman" w:hAnsi="Times New Roman" w:cs="Times New Roman"/>
-          <w:sz w:val="24"/>
-          <w:szCs w:val="24"/>
-        </w:rPr>
-        <w:t xml:space="preserve"> discrepancies in the material we raise in the paper this, we apologize. We realize that this paper is far from complete perfect, therefore we really hope for constructive criticism and suggestions for the sake of improving this paper in the future.</w:t>
+        <w:t xml:space="preserve"> who has provided guidance and direction during </w:t>
+      </w:r>
+      <w:r>
+        <w:rPr>
+          <w:rFonts w:ascii="Times New Roman" w:hAnsi="Times New Roman" w:cs="Times New Roman"/>
+          <w:sz w:val="24"/>
+          <w:szCs w:val="24"/>
+        </w:rPr>
+        <w:t>our</w:t>
+      </w:r>
+      <w:r>
+        <w:rPr>
+          <w:rFonts w:ascii="Times New Roman" w:hAnsi="Times New Roman" w:cs="Times New Roman"/>
+          <w:sz w:val="24"/>
+          <w:szCs w:val="24"/>
+        </w:rPr>
+        <w:t xml:space="preserve"> process of writing this paper. We also would like to thank the family and friends who have provide</w:t>
+      </w:r>
+      <w:r>
+        <w:rPr>
+          <w:rFonts w:ascii="Times New Roman" w:hAnsi="Times New Roman" w:cs="Times New Roman"/>
+          <w:sz w:val="24"/>
+          <w:szCs w:val="24"/>
+        </w:rPr>
+        <w:t>d us with</w:t>
+      </w:r>
+      <w:r>
+        <w:rPr>
+          <w:rFonts w:ascii="Times New Roman" w:hAnsi="Times New Roman" w:cs="Times New Roman"/>
+          <w:sz w:val="24"/>
+          <w:szCs w:val="24"/>
+        </w:rPr>
+        <w:t xml:space="preserve"> moral and material support. Finally, I hope this paper can be useful for readers who want to understand more deeply about “LABORÉ Sensitive Skin Care”. If there is an error in writing</w:t>
+      </w:r>
+      <w:r>
+        <w:rPr>
+          <w:rFonts w:ascii="Times New Roman" w:hAnsi="Times New Roman" w:cs="Times New Roman"/>
+          <w:sz w:val="24"/>
+          <w:szCs w:val="24"/>
+        </w:rPr>
+        <w:t xml:space="preserve">; </w:t>
+      </w:r>
+      <w:r>
+        <w:rPr>
+          <w:rFonts w:ascii="Times New Roman" w:hAnsi="Times New Roman" w:cs="Times New Roman"/>
+          <w:sz w:val="24"/>
+          <w:szCs w:val="24"/>
+        </w:rPr>
+        <w:t>or any</w:t>
+      </w:r>
+      <w:r>
+        <w:rPr>
+          <w:rFonts w:ascii="Times New Roman" w:hAnsi="Times New Roman" w:cs="Times New Roman"/>
+          <w:sz w:val="24"/>
+          <w:szCs w:val="24"/>
+        </w:rPr>
+        <w:t xml:space="preserve"> discrepancies in the material we raise in the paper, we apologize. We realize that this paper is far from complete</w:t>
+      </w:r>
+      <w:r>
+        <w:rPr>
+          <w:rFonts w:ascii="Times New Roman" w:hAnsi="Times New Roman" w:cs="Times New Roman"/>
+          <w:sz w:val="24"/>
+          <w:szCs w:val="24"/>
+        </w:rPr>
+        <w:t>ly</w:t>
+      </w:r>
+      <w:r>
+        <w:rPr>
+          <w:rFonts w:ascii="Times New Roman" w:hAnsi="Times New Roman" w:cs="Times New Roman"/>
+          <w:sz w:val="24"/>
+          <w:szCs w:val="24"/>
+        </w:rPr>
+        <w:t xml:space="preserve"> perfect, therefore we hope for constructive criticism and suggestions for the sake of improving this paper in the future.</w:t>
       </w:r>
     </w:p>
     <w:p>
@@ -925,6 +1085,28 @@
         </w:rPr>
         <w:t xml:space="preserve">Writer </w:t>
       </w:r>
+    </w:p>
+    <w:p>
+      <w:pPr>
+        <w:spacing w:after="0" w:line="360" w:lineRule="auto"/>
+        <w:ind w:left="8222"/>
+        <w:rPr>
+          <w:rFonts w:ascii="Times New Roman" w:hAnsi="Times New Roman" w:cs="Times New Roman"/>
+          <w:sz w:val="24"/>
+          <w:szCs w:val="24"/>
+        </w:rPr>
+      </w:pPr>
+    </w:p>
+    <w:p>
+      <w:pPr>
+        <w:spacing w:after="0" w:line="360" w:lineRule="auto"/>
+        <w:ind w:left="8222"/>
+        <w:rPr>
+          <w:rFonts w:ascii="Times New Roman" w:hAnsi="Times New Roman" w:cs="Times New Roman"/>
+          <w:sz w:val="24"/>
+          <w:szCs w:val="24"/>
+        </w:rPr>
+      </w:pPr>
     </w:p>
     <w:p>
       <w:pPr>
@@ -1157,6 +1339,7 @@
         </w:numPr>
         <w:spacing w:after="0" w:line="360" w:lineRule="auto"/>
         <w:ind w:left="709"/>
+        <w:jc w:val="both"/>
         <w:rPr>
           <w:rFonts w:ascii="Times New Roman" w:hAnsi="Times New Roman" w:cs="Times New Roman"/>
           <w:b/>
@@ -1193,7 +1376,87 @@
           <w:sz w:val="24"/>
           <w:szCs w:val="24"/>
         </w:rPr>
-        <w:t xml:space="preserve">In this modern era, public awareness of the importance of increasing. However, for individuals with sensitive skin, finding safe and effective care products is often a challenge. Reaction such as redness, irritation, and itching are common problems faced by those with sensitive skin. Therefore, the need for skin care products specifically designed for sensitive skin is becoming increasingly important. </w:t>
+        <w:t>In this modern era, public awareness of the importance of increasing. However, for individuals with sensitive skin</w:t>
+      </w:r>
+      <w:r>
+        <w:rPr>
+          <w:rFonts w:ascii="Times New Roman" w:hAnsi="Times New Roman" w:cs="Times New Roman"/>
+          <w:sz w:val="24"/>
+          <w:szCs w:val="24"/>
+        </w:rPr>
+        <w:t xml:space="preserve"> problems,</w:t>
+      </w:r>
+      <w:r>
+        <w:rPr>
+          <w:rFonts w:ascii="Times New Roman" w:hAnsi="Times New Roman" w:cs="Times New Roman"/>
+          <w:sz w:val="24"/>
+          <w:szCs w:val="24"/>
+        </w:rPr>
+        <w:t xml:space="preserve"> finding safe and effective care products is often a challenge. </w:t>
+      </w:r>
+      <w:r>
+        <w:rPr>
+          <w:rFonts w:ascii="Times New Roman" w:hAnsi="Times New Roman" w:cs="Times New Roman"/>
+          <w:sz w:val="24"/>
+          <w:szCs w:val="24"/>
+        </w:rPr>
+        <w:t>Any r</w:t>
+      </w:r>
+      <w:r>
+        <w:rPr>
+          <w:rFonts w:ascii="Times New Roman" w:hAnsi="Times New Roman" w:cs="Times New Roman"/>
+          <w:sz w:val="24"/>
+          <w:szCs w:val="24"/>
+        </w:rPr>
+        <w:t>eaction</w:t>
+      </w:r>
+      <w:r>
+        <w:rPr>
+          <w:rFonts w:ascii="Times New Roman" w:hAnsi="Times New Roman" w:cs="Times New Roman"/>
+          <w:sz w:val="24"/>
+          <w:szCs w:val="24"/>
+        </w:rPr>
+        <w:t xml:space="preserve"> like </w:t>
+      </w:r>
+      <w:r>
+        <w:rPr>
+          <w:rFonts w:ascii="Times New Roman" w:hAnsi="Times New Roman" w:cs="Times New Roman"/>
+          <w:sz w:val="24"/>
+          <w:szCs w:val="24"/>
+        </w:rPr>
+        <w:t>redness, irritation, and itching are common problems</w:t>
+      </w:r>
+      <w:r>
+        <w:rPr>
+          <w:rFonts w:ascii="Times New Roman" w:hAnsi="Times New Roman" w:cs="Times New Roman"/>
+          <w:sz w:val="24"/>
+          <w:szCs w:val="24"/>
+        </w:rPr>
+        <w:t>,</w:t>
+      </w:r>
+      <w:r>
+        <w:rPr>
+          <w:rFonts w:ascii="Times New Roman" w:hAnsi="Times New Roman" w:cs="Times New Roman"/>
+          <w:sz w:val="24"/>
+          <w:szCs w:val="24"/>
+        </w:rPr>
+        <w:t xml:space="preserve"> faced </w:t>
+      </w:r>
+      <w:r>
+        <w:rPr>
+          <w:rFonts w:ascii="Times New Roman" w:hAnsi="Times New Roman" w:cs="Times New Roman"/>
+          <w:sz w:val="24"/>
+          <w:szCs w:val="24"/>
+        </w:rPr>
+        <w:t>with</w:t>
+      </w:r>
+      <w:r>
+        <w:rPr>
+          <w:rFonts w:ascii="Times New Roman" w:hAnsi="Times New Roman" w:cs="Times New Roman"/>
+          <w:sz w:val="24"/>
+          <w:szCs w:val="24"/>
+        </w:rPr>
+        <w:t xml:space="preserve"> those sensitive skin. Therefore, the need for skin care products specifically designed for sensitive skin is becoming increasingly important. </w:t>
       </w:r>
     </w:p>
     <w:p>
@@ -1213,7 +1476,7 @@
           <w:sz w:val="24"/>
           <w:szCs w:val="24"/>
         </w:rPr>
-        <w:t xml:space="preserve">LABORÉ Sensitive Skin Care, a skin care brand produced by </w:t>
+        <w:t xml:space="preserve">LABORÉ Sensitive Skin Care, a skincare brand produced by </w:t>
       </w:r>
       <w:proofErr w:type="spellStart"/>
       <w:r>
@@ -1239,7 +1502,67 @@
           <w:sz w:val="24"/>
           <w:szCs w:val="24"/>
         </w:rPr>
-        <w:t xml:space="preserve"> to answer this need. With a focus on gentle, hypoallergenic formulations, LABORÉ offers a range of care products specifically designed to protect and care for sensitive skin. Since its launch several years ago, LABORÉ has succeeded in gaining the trust of </w:t>
+        <w:t xml:space="preserve"> to answer this need. With a focus on gentle, hypoallergenic formulations, LABORÉ offers a range</w:t>
+      </w:r>
+      <w:r>
+        <w:rPr>
+          <w:rFonts w:ascii="Times New Roman" w:hAnsi="Times New Roman" w:cs="Times New Roman"/>
+          <w:sz w:val="24"/>
+          <w:szCs w:val="24"/>
+        </w:rPr>
+        <w:t xml:space="preserve"> of</w:t>
+      </w:r>
+      <w:r>
+        <w:rPr>
+          <w:rFonts w:ascii="Times New Roman" w:hAnsi="Times New Roman" w:cs="Times New Roman"/>
+          <w:sz w:val="24"/>
+          <w:szCs w:val="24"/>
+        </w:rPr>
+        <w:t xml:space="preserve"> products specifically designed to protect and care for sensitive skin. Since its launch several years ago, LABORÉ has succeeded in gaining</w:t>
+      </w:r>
+      <w:r>
+        <w:rPr>
+          <w:rFonts w:ascii="Times New Roman" w:hAnsi="Times New Roman" w:cs="Times New Roman"/>
+          <w:sz w:val="24"/>
+          <w:szCs w:val="24"/>
+        </w:rPr>
+        <w:t xml:space="preserve"> </w:t>
+      </w:r>
+      <w:r>
+        <w:rPr>
+          <w:rFonts w:ascii="Times New Roman" w:hAnsi="Times New Roman" w:cs="Times New Roman"/>
+          <w:sz w:val="24"/>
+          <w:szCs w:val="24"/>
+        </w:rPr>
+        <w:t xml:space="preserve">consumers and has become one of the leading brands in the skincare segment for sensitive skin. </w:t>
+      </w:r>
+    </w:p>
+    <w:p>
+      <w:pPr>
+        <w:spacing w:after="0" w:line="360" w:lineRule="auto"/>
+        <w:ind w:firstLine="709"/>
+        <w:jc w:val="both"/>
+        <w:rPr>
+          <w:rFonts w:ascii="Times New Roman" w:hAnsi="Times New Roman" w:cs="Times New Roman"/>
+          <w:sz w:val="24"/>
+          <w:szCs w:val="24"/>
+        </w:rPr>
+      </w:pPr>
+      <w:r>
+        <w:rPr>
+          <w:rFonts w:ascii="Times New Roman" w:hAnsi="Times New Roman" w:cs="Times New Roman"/>
+          <w:sz w:val="24"/>
+          <w:szCs w:val="24"/>
+        </w:rPr>
+        <w:t>This paper</w:t>
+      </w:r>
+      <w:r>
+        <w:rPr>
+          <w:rFonts w:ascii="Times New Roman" w:hAnsi="Times New Roman" w:cs="Times New Roman"/>
+          <w:sz w:val="24"/>
+          <w:szCs w:val="24"/>
+        </w:rPr>
+        <w:t xml:space="preserve"> will explore the LABORÉ Sensitive Skin Care case study as an example of success in marketing skin care products for a specific market segment. We will analyze the marketing strategy implemented by </w:t>
       </w:r>
       <w:proofErr w:type="spellStart"/>
       <w:r>
@@ -1248,7 +1571,7 @@
           <w:sz w:val="24"/>
           <w:szCs w:val="24"/>
         </w:rPr>
-        <w:t>consummers</w:t>
+        <w:t>ParagonCrop</w:t>
       </w:r>
       <w:proofErr w:type="spellEnd"/>
       <w:r>
@@ -1257,7 +1580,31 @@
           <w:sz w:val="24"/>
           <w:szCs w:val="24"/>
         </w:rPr>
-        <w:t xml:space="preserve"> and has become one of the leading brands in the skin care segment for sensitive skin. </w:t>
+        <w:t>, starting from market segmentation to the marketing mix used. In addition, we will also identify the factors that contribute</w:t>
+      </w:r>
+      <w:r>
+        <w:rPr>
+          <w:rFonts w:ascii="Times New Roman" w:hAnsi="Times New Roman" w:cs="Times New Roman"/>
+          <w:sz w:val="24"/>
+          <w:szCs w:val="24"/>
+        </w:rPr>
+        <w:t>d</w:t>
+      </w:r>
+      <w:r>
+        <w:rPr>
+          <w:rFonts w:ascii="Times New Roman" w:hAnsi="Times New Roman" w:cs="Times New Roman"/>
+          <w:sz w:val="24"/>
+          <w:szCs w:val="24"/>
+        </w:rPr>
+        <w:t xml:space="preserve"> to LABORÉ’s success</w:t>
+      </w:r>
+      <w:r>
+        <w:rPr>
+          <w:rFonts w:ascii="Times New Roman" w:hAnsi="Times New Roman" w:cs="Times New Roman"/>
+          <w:sz w:val="24"/>
+          <w:szCs w:val="24"/>
+        </w:rPr>
+        <w:t xml:space="preserve"> in meeting the needs of consumers with sensitive skin. </w:t>
       </w:r>
     </w:p>
     <w:p>
@@ -1277,118 +1624,79 @@
           <w:sz w:val="24"/>
           <w:szCs w:val="24"/>
         </w:rPr>
-        <w:t xml:space="preserve">In this paper, we will explore the LABORÉ Sensitive Skin Care case study as an example of success in marketing skin care products for a specific market segment. We will analyze the marketing strategy implemented by </w:t>
-      </w:r>
-      <w:proofErr w:type="spellStart"/>
-      <w:r>
-        <w:rPr>
-          <w:rFonts w:ascii="Times New Roman" w:hAnsi="Times New Roman" w:cs="Times New Roman"/>
-          <w:sz w:val="24"/>
-          <w:szCs w:val="24"/>
-        </w:rPr>
-        <w:t>ParagonCrop</w:t>
-      </w:r>
-      <w:proofErr w:type="spellEnd"/>
-      <w:r>
-        <w:rPr>
-          <w:rFonts w:ascii="Times New Roman" w:hAnsi="Times New Roman" w:cs="Times New Roman"/>
-          <w:sz w:val="24"/>
-          <w:szCs w:val="24"/>
-        </w:rPr>
-        <w:t>, starting from market segmentation to the marketing mix used. In addition, we will also identify the factors that contribute to LABORÉ’s success</w:t>
-      </w:r>
-      <w:r>
-        <w:rPr>
-          <w:rFonts w:ascii="Times New Roman" w:hAnsi="Times New Roman" w:cs="Times New Roman"/>
-          <w:sz w:val="24"/>
-          <w:szCs w:val="24"/>
-        </w:rPr>
-        <w:t xml:space="preserve"> in meeting the needs of consumers with sensitive skin. </w:t>
-      </w:r>
-    </w:p>
-    <w:p>
-      <w:pPr>
-        <w:spacing w:after="0" w:line="360" w:lineRule="auto"/>
-        <w:ind w:firstLine="709"/>
-        <w:jc w:val="both"/>
-        <w:rPr>
-          <w:rFonts w:ascii="Times New Roman" w:hAnsi="Times New Roman" w:cs="Times New Roman"/>
-          <w:sz w:val="24"/>
-          <w:szCs w:val="24"/>
-        </w:rPr>
-      </w:pPr>
-      <w:r>
-        <w:rPr>
-          <w:rFonts w:ascii="Times New Roman" w:hAnsi="Times New Roman" w:cs="Times New Roman"/>
-          <w:sz w:val="24"/>
-          <w:szCs w:val="24"/>
-        </w:rPr>
         <w:t>An in-depth understanding of the marketing strategies implemented by LABORÉ Sensitive Skin Care can provide valuable insight for the skin care industry, especially for the skin care industry, especially for companies that want to enter similar market segments or develop products for sensitive skin. By analyzing these case studies, we can learn important lessons about how to build successful brands and meet specific consumer needs in this increasingly competitive industry.</w:t>
       </w:r>
     </w:p>
     <w:p>
       <w:pPr>
         <w:spacing w:after="0" w:line="360" w:lineRule="auto"/>
-        <w:rPr>
-          <w:rFonts w:ascii="Times New Roman" w:hAnsi="Times New Roman" w:cs="Times New Roman"/>
-          <w:sz w:val="24"/>
-          <w:szCs w:val="24"/>
-        </w:rPr>
-      </w:pPr>
-    </w:p>
-    <w:p>
-      <w:pPr>
-        <w:spacing w:after="0" w:line="360" w:lineRule="auto"/>
-        <w:rPr>
-          <w:rFonts w:ascii="Times New Roman" w:hAnsi="Times New Roman" w:cs="Times New Roman"/>
-          <w:sz w:val="24"/>
-          <w:szCs w:val="24"/>
-        </w:rPr>
-      </w:pPr>
-    </w:p>
-    <w:p>
-      <w:pPr>
-        <w:spacing w:after="0" w:line="360" w:lineRule="auto"/>
-        <w:rPr>
-          <w:rFonts w:ascii="Times New Roman" w:hAnsi="Times New Roman" w:cs="Times New Roman"/>
-          <w:sz w:val="24"/>
-          <w:szCs w:val="24"/>
-        </w:rPr>
-      </w:pPr>
-    </w:p>
-    <w:p>
-      <w:pPr>
-        <w:spacing w:after="0" w:line="360" w:lineRule="auto"/>
-        <w:rPr>
-          <w:rFonts w:ascii="Times New Roman" w:hAnsi="Times New Roman" w:cs="Times New Roman"/>
-          <w:sz w:val="24"/>
-          <w:szCs w:val="24"/>
-        </w:rPr>
-      </w:pPr>
-    </w:p>
-    <w:p>
-      <w:pPr>
-        <w:spacing w:after="0" w:line="360" w:lineRule="auto"/>
-        <w:rPr>
-          <w:rFonts w:ascii="Times New Roman" w:hAnsi="Times New Roman" w:cs="Times New Roman"/>
-          <w:sz w:val="24"/>
-          <w:szCs w:val="24"/>
-        </w:rPr>
-      </w:pPr>
-    </w:p>
-    <w:p>
-      <w:pPr>
-        <w:spacing w:after="0" w:line="360" w:lineRule="auto"/>
-        <w:rPr>
-          <w:rFonts w:ascii="Times New Roman" w:hAnsi="Times New Roman" w:cs="Times New Roman"/>
-          <w:sz w:val="24"/>
-          <w:szCs w:val="24"/>
-        </w:rPr>
-      </w:pPr>
-    </w:p>
-    <w:p>
-      <w:pPr>
-        <w:spacing w:after="0" w:line="360" w:lineRule="auto"/>
+        <w:jc w:val="both"/>
+        <w:rPr>
+          <w:rFonts w:ascii="Times New Roman" w:hAnsi="Times New Roman" w:cs="Times New Roman"/>
+          <w:sz w:val="24"/>
+          <w:szCs w:val="24"/>
+        </w:rPr>
+      </w:pPr>
+    </w:p>
+    <w:p>
+      <w:pPr>
+        <w:spacing w:after="0" w:line="360" w:lineRule="auto"/>
+        <w:jc w:val="both"/>
+        <w:rPr>
+          <w:rFonts w:ascii="Times New Roman" w:hAnsi="Times New Roman" w:cs="Times New Roman"/>
+          <w:sz w:val="24"/>
+          <w:szCs w:val="24"/>
+        </w:rPr>
+      </w:pPr>
+    </w:p>
+    <w:p>
+      <w:pPr>
+        <w:spacing w:after="0" w:line="360" w:lineRule="auto"/>
+        <w:jc w:val="both"/>
+        <w:rPr>
+          <w:rFonts w:ascii="Times New Roman" w:hAnsi="Times New Roman" w:cs="Times New Roman"/>
+          <w:sz w:val="24"/>
+          <w:szCs w:val="24"/>
+        </w:rPr>
+      </w:pPr>
+    </w:p>
+    <w:p>
+      <w:pPr>
+        <w:spacing w:after="0" w:line="360" w:lineRule="auto"/>
+        <w:jc w:val="both"/>
+        <w:rPr>
+          <w:rFonts w:ascii="Times New Roman" w:hAnsi="Times New Roman" w:cs="Times New Roman"/>
+          <w:sz w:val="24"/>
+          <w:szCs w:val="24"/>
+        </w:rPr>
+      </w:pPr>
+    </w:p>
+    <w:p>
+      <w:pPr>
+        <w:spacing w:after="0" w:line="360" w:lineRule="auto"/>
+        <w:jc w:val="both"/>
+        <w:rPr>
+          <w:rFonts w:ascii="Times New Roman" w:hAnsi="Times New Roman" w:cs="Times New Roman"/>
+          <w:sz w:val="24"/>
+          <w:szCs w:val="24"/>
+        </w:rPr>
+      </w:pPr>
+    </w:p>
+    <w:p>
+      <w:pPr>
+        <w:spacing w:after="0" w:line="360" w:lineRule="auto"/>
+        <w:jc w:val="both"/>
+        <w:rPr>
+          <w:rFonts w:ascii="Times New Roman" w:hAnsi="Times New Roman" w:cs="Times New Roman"/>
+          <w:sz w:val="24"/>
+          <w:szCs w:val="24"/>
+        </w:rPr>
+      </w:pPr>
+    </w:p>
+    <w:p>
+      <w:pPr>
+        <w:spacing w:after="0" w:line="360" w:lineRule="auto"/>
+        <w:jc w:val="both"/>
         <w:rPr>
           <w:rFonts w:ascii="Times New Roman" w:hAnsi="Times New Roman" w:cs="Times New Roman"/>
           <w:sz w:val="24"/>
@@ -1400,6 +1708,7 @@
       <w:pPr>
         <w:spacing w:after="0" w:line="360" w:lineRule="auto"/>
         <w:ind w:left="8222"/>
+        <w:jc w:val="both"/>
         <w:rPr>
           <w:rFonts w:ascii="Times New Roman" w:hAnsi="Times New Roman" w:cs="Times New Roman"/>
           <w:sz w:val="24"/>
@@ -1411,6 +1720,7 @@
       <w:pPr>
         <w:spacing w:after="0" w:line="360" w:lineRule="auto"/>
         <w:ind w:left="8222"/>
+        <w:jc w:val="both"/>
         <w:rPr>
           <w:rFonts w:ascii="Times New Roman" w:hAnsi="Times New Roman" w:cs="Times New Roman"/>
           <w:sz w:val="24"/>
@@ -1422,6 +1732,7 @@
       <w:pPr>
         <w:spacing w:after="0" w:line="360" w:lineRule="auto"/>
         <w:ind w:left="8222"/>
+        <w:jc w:val="both"/>
         <w:rPr>
           <w:rFonts w:ascii="Times New Roman" w:hAnsi="Times New Roman" w:cs="Times New Roman"/>
           <w:sz w:val="24"/>
@@ -1433,6 +1744,7 @@
       <w:pPr>
         <w:spacing w:after="0" w:line="360" w:lineRule="auto"/>
         <w:ind w:left="8222"/>
+        <w:jc w:val="both"/>
         <w:rPr>
           <w:rFonts w:ascii="Times New Roman" w:hAnsi="Times New Roman" w:cs="Times New Roman"/>
           <w:sz w:val="24"/>
@@ -1444,6 +1756,7 @@
       <w:pPr>
         <w:spacing w:after="0" w:line="360" w:lineRule="auto"/>
         <w:ind w:left="8222"/>
+        <w:jc w:val="both"/>
         <w:rPr>
           <w:rFonts w:ascii="Times New Roman" w:hAnsi="Times New Roman" w:cs="Times New Roman"/>
           <w:sz w:val="24"/>
@@ -1455,6 +1768,7 @@
       <w:pPr>
         <w:spacing w:after="0" w:line="360" w:lineRule="auto"/>
         <w:ind w:left="8222"/>
+        <w:jc w:val="both"/>
         <w:rPr>
           <w:rFonts w:ascii="Times New Roman" w:hAnsi="Times New Roman" w:cs="Times New Roman"/>
           <w:sz w:val="24"/>
@@ -1466,6 +1780,7 @@
       <w:pPr>
         <w:spacing w:after="0" w:line="360" w:lineRule="auto"/>
         <w:ind w:left="8222"/>
+        <w:jc w:val="both"/>
         <w:rPr>
           <w:rFonts w:ascii="Times New Roman" w:hAnsi="Times New Roman" w:cs="Times New Roman"/>
           <w:sz w:val="24"/>
@@ -1477,6 +1792,19 @@
       <w:pPr>
         <w:spacing w:after="0" w:line="360" w:lineRule="auto"/>
         <w:ind w:left="8222"/>
+        <w:jc w:val="both"/>
+        <w:rPr>
+          <w:rFonts w:ascii="Times New Roman" w:hAnsi="Times New Roman" w:cs="Times New Roman"/>
+          <w:sz w:val="24"/>
+          <w:szCs w:val="24"/>
+        </w:rPr>
+      </w:pPr>
+    </w:p>
+    <w:p>
+      <w:pPr>
+        <w:spacing w:after="0" w:line="360" w:lineRule="auto"/>
+        <w:ind w:left="8222"/>
+        <w:jc w:val="both"/>
         <w:rPr>
           <w:rFonts w:ascii="Times New Roman" w:hAnsi="Times New Roman" w:cs="Times New Roman"/>
           <w:sz w:val="24"/>
@@ -1493,6 +1821,7 @@
         </w:numPr>
         <w:spacing w:after="0" w:line="360" w:lineRule="auto"/>
         <w:ind w:left="709"/>
+        <w:jc w:val="both"/>
         <w:rPr>
           <w:rFonts w:ascii="Times New Roman" w:hAnsi="Times New Roman" w:cs="Times New Roman"/>
           <w:b/>
@@ -1517,6 +1846,7 @@
       <w:pPr>
         <w:spacing w:after="0" w:line="360" w:lineRule="auto"/>
         <w:ind w:left="-11" w:firstLine="371"/>
+        <w:jc w:val="both"/>
         <w:rPr>
           <w:rFonts w:ascii="Times New Roman" w:hAnsi="Times New Roman" w:cs="Times New Roman"/>
           <w:sz w:val="24"/>
@@ -1540,37 +1870,20 @@
           <w:numId w:val="3"/>
         </w:numPr>
         <w:spacing w:after="0" w:line="360" w:lineRule="auto"/>
-        <w:rPr>
-          <w:rFonts w:ascii="Times New Roman" w:hAnsi="Times New Roman" w:cs="Times New Roman"/>
-          <w:sz w:val="24"/>
-          <w:szCs w:val="24"/>
-        </w:rPr>
-      </w:pPr>
-      <w:r>
-        <w:rPr>
-          <w:rFonts w:ascii="Times New Roman" w:hAnsi="Times New Roman" w:cs="Times New Roman"/>
-          <w:sz w:val="24"/>
-          <w:szCs w:val="24"/>
-        </w:rPr>
-        <w:t xml:space="preserve">How does </w:t>
-      </w:r>
-      <w:proofErr w:type="spellStart"/>
-      <w:r>
-        <w:rPr>
-          <w:rFonts w:ascii="Times New Roman" w:hAnsi="Times New Roman" w:cs="Times New Roman"/>
-          <w:sz w:val="24"/>
-          <w:szCs w:val="24"/>
-        </w:rPr>
-        <w:t>ParagonCorp</w:t>
-      </w:r>
-      <w:proofErr w:type="spellEnd"/>
-      <w:r>
-        <w:rPr>
-          <w:rFonts w:ascii="Times New Roman" w:hAnsi="Times New Roman" w:cs="Times New Roman"/>
-          <w:sz w:val="24"/>
-          <w:szCs w:val="24"/>
-        </w:rPr>
-        <w:t xml:space="preserve"> identify and understand the specific needs of consumers with sensitive skin?</w:t>
+        <w:jc w:val="both"/>
+        <w:rPr>
+          <w:rFonts w:ascii="Times New Roman" w:hAnsi="Times New Roman" w:cs="Times New Roman"/>
+          <w:sz w:val="24"/>
+          <w:szCs w:val="24"/>
+        </w:rPr>
+      </w:pPr>
+      <w:r>
+        <w:rPr>
+          <w:rFonts w:ascii="Times New Roman" w:hAnsi="Times New Roman" w:cs="Times New Roman"/>
+          <w:sz w:val="24"/>
+          <w:szCs w:val="24"/>
+        </w:rPr>
+        <w:t>How does ParagonCorp identify and understand the specific needs of consumers with sensitive skin?</w:t>
       </w:r>
     </w:p>
     <w:p>
@@ -1581,6 +1894,7 @@
           <w:numId w:val="3"/>
         </w:numPr>
         <w:spacing w:after="0" w:line="360" w:lineRule="auto"/>
+        <w:jc w:val="both"/>
         <w:rPr>
           <w:rFonts w:ascii="Times New Roman" w:hAnsi="Times New Roman" w:cs="Times New Roman"/>
           <w:sz w:val="24"/>
@@ -1604,37 +1918,36 @@
           <w:numId w:val="3"/>
         </w:numPr>
         <w:spacing w:after="0" w:line="360" w:lineRule="auto"/>
-        <w:rPr>
-          <w:rFonts w:ascii="Times New Roman" w:hAnsi="Times New Roman" w:cs="Times New Roman"/>
-          <w:sz w:val="24"/>
-          <w:szCs w:val="24"/>
-        </w:rPr>
-      </w:pPr>
-      <w:r>
-        <w:rPr>
-          <w:rFonts w:ascii="Times New Roman" w:hAnsi="Times New Roman" w:cs="Times New Roman"/>
-          <w:sz w:val="24"/>
-          <w:szCs w:val="24"/>
-        </w:rPr>
-        <w:t xml:space="preserve">What segmentation, targeting and positioning strategies does </w:t>
-      </w:r>
-      <w:proofErr w:type="spellStart"/>
-      <w:r>
-        <w:rPr>
-          <w:rFonts w:ascii="Times New Roman" w:hAnsi="Times New Roman" w:cs="Times New Roman"/>
-          <w:sz w:val="24"/>
-          <w:szCs w:val="24"/>
-        </w:rPr>
-        <w:t>ParagonCorp</w:t>
-      </w:r>
-      <w:proofErr w:type="spellEnd"/>
-      <w:r>
-        <w:rPr>
-          <w:rFonts w:ascii="Times New Roman" w:hAnsi="Times New Roman" w:cs="Times New Roman"/>
-          <w:sz w:val="24"/>
-          <w:szCs w:val="24"/>
-        </w:rPr>
-        <w:t xml:space="preserve"> implement in marketing LABORÉ Sensitive Skin Care?</w:t>
+        <w:jc w:val="both"/>
+        <w:rPr>
+          <w:rFonts w:ascii="Times New Roman" w:hAnsi="Times New Roman" w:cs="Times New Roman"/>
+          <w:sz w:val="24"/>
+          <w:szCs w:val="24"/>
+        </w:rPr>
+      </w:pPr>
+      <w:r>
+        <w:rPr>
+          <w:rFonts w:ascii="Times New Roman" w:hAnsi="Times New Roman" w:cs="Times New Roman"/>
+          <w:sz w:val="24"/>
+          <w:szCs w:val="24"/>
+        </w:rPr>
+        <w:t>What segmentation, targeting</w:t>
+      </w:r>
+      <w:r>
+        <w:rPr>
+          <w:rFonts w:ascii="Times New Roman" w:hAnsi="Times New Roman" w:cs="Times New Roman"/>
+          <w:sz w:val="24"/>
+          <w:szCs w:val="24"/>
+        </w:rPr>
+        <w:t>,</w:t>
+      </w:r>
+      <w:r>
+        <w:rPr>
+          <w:rFonts w:ascii="Times New Roman" w:hAnsi="Times New Roman" w:cs="Times New Roman"/>
+          <w:sz w:val="24"/>
+          <w:szCs w:val="24"/>
+        </w:rPr>
+        <w:t xml:space="preserve"> and positioning strategies does ParagonCorp implement in marketing LABORÉ Sensitive Skin Care?</w:t>
       </w:r>
     </w:p>
     <w:p>
@@ -1645,37 +1958,36 @@
           <w:numId w:val="3"/>
         </w:numPr>
         <w:spacing w:after="0" w:line="360" w:lineRule="auto"/>
-        <w:rPr>
-          <w:rFonts w:ascii="Times New Roman" w:hAnsi="Times New Roman" w:cs="Times New Roman"/>
-          <w:sz w:val="24"/>
-          <w:szCs w:val="24"/>
-        </w:rPr>
-      </w:pPr>
-      <w:r>
-        <w:rPr>
-          <w:rFonts w:ascii="Times New Roman" w:hAnsi="Times New Roman" w:cs="Times New Roman"/>
-          <w:sz w:val="24"/>
-          <w:szCs w:val="24"/>
-        </w:rPr>
-        <w:t xml:space="preserve">What the elements in the marketing mix (4P: product, price, promotion, place) that </w:t>
-      </w:r>
-      <w:proofErr w:type="spellStart"/>
-      <w:r>
-        <w:rPr>
-          <w:rFonts w:ascii="Times New Roman" w:hAnsi="Times New Roman" w:cs="Times New Roman"/>
-          <w:sz w:val="24"/>
-          <w:szCs w:val="24"/>
-        </w:rPr>
-        <w:t>ParagonCorp</w:t>
-      </w:r>
-      <w:proofErr w:type="spellEnd"/>
-      <w:r>
-        <w:rPr>
-          <w:rFonts w:ascii="Times New Roman" w:hAnsi="Times New Roman" w:cs="Times New Roman"/>
-          <w:sz w:val="24"/>
-          <w:szCs w:val="24"/>
-        </w:rPr>
-        <w:t xml:space="preserve"> uses to market LABORÉ effectively?</w:t>
+        <w:jc w:val="both"/>
+        <w:rPr>
+          <w:rFonts w:ascii="Times New Roman" w:hAnsi="Times New Roman" w:cs="Times New Roman"/>
+          <w:sz w:val="24"/>
+          <w:szCs w:val="24"/>
+        </w:rPr>
+      </w:pPr>
+      <w:r>
+        <w:rPr>
+          <w:rFonts w:ascii="Times New Roman" w:hAnsi="Times New Roman" w:cs="Times New Roman"/>
+          <w:sz w:val="24"/>
+          <w:szCs w:val="24"/>
+        </w:rPr>
+        <w:t>What</w:t>
+      </w:r>
+      <w:r>
+        <w:rPr>
+          <w:rFonts w:ascii="Times New Roman" w:hAnsi="Times New Roman" w:cs="Times New Roman"/>
+          <w:sz w:val="24"/>
+          <w:szCs w:val="24"/>
+        </w:rPr>
+        <w:t xml:space="preserve"> are</w:t>
+      </w:r>
+      <w:r>
+        <w:rPr>
+          <w:rFonts w:ascii="Times New Roman" w:hAnsi="Times New Roman" w:cs="Times New Roman"/>
+          <w:sz w:val="24"/>
+          <w:szCs w:val="24"/>
+        </w:rPr>
+        <w:t xml:space="preserve"> the elements in the marketing mix (4P: product, price, promotion, place) that ParagonCorp uses to market LABORÉ effectively?</w:t>
       </w:r>
     </w:p>
     <w:p>
@@ -1686,19 +1998,36 @@
           <w:numId w:val="3"/>
         </w:numPr>
         <w:spacing w:after="0" w:line="360" w:lineRule="auto"/>
-        <w:rPr>
-          <w:rFonts w:ascii="Times New Roman" w:hAnsi="Times New Roman" w:cs="Times New Roman"/>
-          <w:sz w:val="24"/>
-          <w:szCs w:val="24"/>
-        </w:rPr>
-      </w:pPr>
-      <w:r>
-        <w:rPr>
-          <w:rFonts w:ascii="Times New Roman" w:hAnsi="Times New Roman" w:cs="Times New Roman"/>
-          <w:sz w:val="24"/>
-          <w:szCs w:val="24"/>
-        </w:rPr>
-        <w:t>What factors contribute to LABORÉ</w:t>
+        <w:jc w:val="both"/>
+        <w:rPr>
+          <w:rFonts w:ascii="Times New Roman" w:hAnsi="Times New Roman" w:cs="Times New Roman"/>
+          <w:sz w:val="24"/>
+          <w:szCs w:val="24"/>
+        </w:rPr>
+      </w:pPr>
+      <w:r>
+        <w:rPr>
+          <w:rFonts w:ascii="Times New Roman" w:hAnsi="Times New Roman" w:cs="Times New Roman"/>
+          <w:sz w:val="24"/>
+          <w:szCs w:val="24"/>
+        </w:rPr>
+        <w:t>What factors contribute</w:t>
+      </w:r>
+      <w:r>
+        <w:rPr>
+          <w:rFonts w:ascii="Times New Roman" w:hAnsi="Times New Roman" w:cs="Times New Roman"/>
+          <w:sz w:val="24"/>
+          <w:szCs w:val="24"/>
+        </w:rPr>
+        <w:t>d</w:t>
+      </w:r>
+      <w:r>
+        <w:rPr>
+          <w:rFonts w:ascii="Times New Roman" w:hAnsi="Times New Roman" w:cs="Times New Roman"/>
+          <w:sz w:val="24"/>
+          <w:szCs w:val="24"/>
+        </w:rPr>
+        <w:t xml:space="preserve"> to LABORÉ</w:t>
       </w:r>
       <w:r>
         <w:rPr>
@@ -1722,7 +2051,23 @@
           <w:sz w:val="24"/>
           <w:szCs w:val="24"/>
         </w:rPr>
-        <w:t xml:space="preserve"> in meeting the needs of consumers with sensitive skin?</w:t>
+        <w:t xml:space="preserve"> in</w:t>
+      </w:r>
+      <w:r>
+        <w:rPr>
+          <w:rFonts w:ascii="Times New Roman" w:hAnsi="Times New Roman" w:cs="Times New Roman"/>
+          <w:sz w:val="24"/>
+          <w:szCs w:val="24"/>
+        </w:rPr>
+        <w:t xml:space="preserve"> serving </w:t>
+      </w:r>
+      <w:r>
+        <w:rPr>
+          <w:rFonts w:ascii="Times New Roman" w:hAnsi="Times New Roman" w:cs="Times New Roman"/>
+          <w:sz w:val="24"/>
+          <w:szCs w:val="24"/>
+        </w:rPr>
+        <w:t>the needs of consumers with sensitive skin?</w:t>
       </w:r>
     </w:p>
     <w:p>
@@ -1733,37 +2078,52 @@
           <w:numId w:val="3"/>
         </w:numPr>
         <w:spacing w:after="0" w:line="360" w:lineRule="auto"/>
-        <w:rPr>
-          <w:rFonts w:ascii="Times New Roman" w:hAnsi="Times New Roman" w:cs="Times New Roman"/>
-          <w:sz w:val="24"/>
-          <w:szCs w:val="24"/>
-        </w:rPr>
-      </w:pPr>
-      <w:r>
-        <w:rPr>
-          <w:rFonts w:ascii="Times New Roman" w:hAnsi="Times New Roman" w:cs="Times New Roman"/>
-          <w:sz w:val="24"/>
-          <w:szCs w:val="24"/>
-        </w:rPr>
-        <w:t xml:space="preserve">What are the main challenges faced by </w:t>
-      </w:r>
-      <w:proofErr w:type="spellStart"/>
-      <w:r>
-        <w:rPr>
-          <w:rFonts w:ascii="Times New Roman" w:hAnsi="Times New Roman" w:cs="Times New Roman"/>
-          <w:sz w:val="24"/>
-          <w:szCs w:val="24"/>
-        </w:rPr>
-        <w:t>ParagonCorp</w:t>
-      </w:r>
-      <w:proofErr w:type="spellEnd"/>
-      <w:r>
-        <w:rPr>
-          <w:rFonts w:ascii="Times New Roman" w:hAnsi="Times New Roman" w:cs="Times New Roman"/>
-          <w:sz w:val="24"/>
-          <w:szCs w:val="24"/>
-        </w:rPr>
-        <w:t xml:space="preserve"> in marketing skin care products for sensitive skin?</w:t>
+        <w:jc w:val="both"/>
+        <w:rPr>
+          <w:rFonts w:ascii="Times New Roman" w:hAnsi="Times New Roman" w:cs="Times New Roman"/>
+          <w:sz w:val="24"/>
+          <w:szCs w:val="24"/>
+        </w:rPr>
+      </w:pPr>
+      <w:r>
+        <w:rPr>
+          <w:rFonts w:ascii="Times New Roman" w:hAnsi="Times New Roman" w:cs="Times New Roman"/>
+          <w:sz w:val="24"/>
+          <w:szCs w:val="24"/>
+        </w:rPr>
+        <w:t xml:space="preserve">What are the main challenges </w:t>
+      </w:r>
+      <w:r>
+        <w:rPr>
+          <w:rFonts w:ascii="Times New Roman" w:hAnsi="Times New Roman" w:cs="Times New Roman"/>
+          <w:sz w:val="24"/>
+          <w:szCs w:val="24"/>
+        </w:rPr>
+        <w:t xml:space="preserve">that </w:t>
+      </w:r>
+      <w:r>
+        <w:rPr>
+          <w:rFonts w:ascii="Times New Roman" w:hAnsi="Times New Roman" w:cs="Times New Roman"/>
+          <w:sz w:val="24"/>
+          <w:szCs w:val="24"/>
+        </w:rPr>
+        <w:t xml:space="preserve">ParagonCorp </w:t>
+      </w:r>
+      <w:r>
+        <w:rPr>
+          <w:rFonts w:ascii="Times New Roman" w:hAnsi="Times New Roman" w:cs="Times New Roman"/>
+          <w:sz w:val="24"/>
+          <w:szCs w:val="24"/>
+        </w:rPr>
+        <w:t xml:space="preserve">has </w:t>
+      </w:r>
+      <w:r>
+        <w:rPr>
+          <w:rFonts w:ascii="Times New Roman" w:hAnsi="Times New Roman" w:cs="Times New Roman"/>
+          <w:sz w:val="24"/>
+          <w:szCs w:val="24"/>
+        </w:rPr>
+        <w:t>in marketing skin care products for sensitive skin?</w:t>
       </w:r>
     </w:p>
     <w:p>
@@ -1774,6 +2134,7 @@
           <w:numId w:val="3"/>
         </w:numPr>
         <w:spacing w:after="0" w:line="360" w:lineRule="auto"/>
+        <w:jc w:val="both"/>
         <w:rPr>
           <w:rFonts w:ascii="Times New Roman" w:hAnsi="Times New Roman" w:cs="Times New Roman"/>
           <w:sz w:val="24"/>
@@ -1793,6 +2154,7 @@
       <w:pPr>
         <w:spacing w:after="0" w:line="360" w:lineRule="auto"/>
         <w:ind w:firstLine="360"/>
+        <w:jc w:val="both"/>
         <w:rPr>
           <w:rFonts w:ascii="Times New Roman" w:hAnsi="Times New Roman" w:cs="Times New Roman"/>
           <w:sz w:val="24"/>
@@ -1810,6 +2172,7 @@
     </w:p>
     <w:p>
       <w:pPr>
+        <w:jc w:val="both"/>
         <w:rPr>
           <w:rFonts w:ascii="Times New Roman" w:hAnsi="Times New Roman" w:cs="Times New Roman"/>
           <w:sz w:val="24"/>
@@ -1834,6 +2197,7 @@
         </w:numPr>
         <w:spacing w:after="0" w:line="360" w:lineRule="auto"/>
         <w:ind w:left="709"/>
+        <w:jc w:val="both"/>
         <w:rPr>
           <w:rFonts w:ascii="Times New Roman" w:hAnsi="Times New Roman" w:cs="Times New Roman"/>
           <w:b/>
@@ -1858,6 +2222,7 @@
       <w:pPr>
         <w:spacing w:after="0" w:line="360" w:lineRule="auto"/>
         <w:ind w:left="-11" w:firstLine="360"/>
+        <w:jc w:val="both"/>
         <w:rPr>
           <w:rFonts w:ascii="Times New Roman" w:hAnsi="Times New Roman" w:cs="Times New Roman"/>
           <w:sz w:val="24"/>
@@ -1877,6 +2242,7 @@
       <w:pPr>
         <w:spacing w:after="0" w:line="360" w:lineRule="auto"/>
         <w:ind w:left="-11"/>
+        <w:jc w:val="both"/>
         <w:rPr>
           <w:rFonts w:ascii="Times New Roman" w:hAnsi="Times New Roman" w:cs="Times New Roman"/>
           <w:sz w:val="24"/>
@@ -1892,37 +2258,20 @@
           <w:numId w:val="4"/>
         </w:numPr>
         <w:spacing w:after="0" w:line="360" w:lineRule="auto"/>
-        <w:rPr>
-          <w:rFonts w:ascii="Times New Roman" w:hAnsi="Times New Roman" w:cs="Times New Roman"/>
-          <w:sz w:val="24"/>
-          <w:szCs w:val="24"/>
-        </w:rPr>
-      </w:pPr>
-      <w:r>
-        <w:rPr>
-          <w:rFonts w:ascii="Times New Roman" w:hAnsi="Times New Roman" w:cs="Times New Roman"/>
-          <w:sz w:val="24"/>
-          <w:szCs w:val="24"/>
-        </w:rPr>
-        <w:t xml:space="preserve">Analyze and understand the strategy implemented by </w:t>
-      </w:r>
-      <w:proofErr w:type="spellStart"/>
-      <w:r>
-        <w:rPr>
-          <w:rFonts w:ascii="Times New Roman" w:hAnsi="Times New Roman" w:cs="Times New Roman"/>
-          <w:sz w:val="24"/>
-          <w:szCs w:val="24"/>
-        </w:rPr>
-        <w:t>ParagonCorp</w:t>
-      </w:r>
-      <w:proofErr w:type="spellEnd"/>
-      <w:r>
-        <w:rPr>
-          <w:rFonts w:ascii="Times New Roman" w:hAnsi="Times New Roman" w:cs="Times New Roman"/>
-          <w:sz w:val="24"/>
-          <w:szCs w:val="24"/>
-        </w:rPr>
-        <w:t xml:space="preserve"> in identifying and meeting the specific needs of consumers with sensitive skin through LABORÉ Sensitive Skin Care products.</w:t>
+        <w:jc w:val="both"/>
+        <w:rPr>
+          <w:rFonts w:ascii="Times New Roman" w:hAnsi="Times New Roman" w:cs="Times New Roman"/>
+          <w:sz w:val="24"/>
+          <w:szCs w:val="24"/>
+        </w:rPr>
+      </w:pPr>
+      <w:r>
+        <w:rPr>
+          <w:rFonts w:ascii="Times New Roman" w:hAnsi="Times New Roman" w:cs="Times New Roman"/>
+          <w:sz w:val="24"/>
+          <w:szCs w:val="24"/>
+        </w:rPr>
+        <w:t>Analyze and understand the strategy implemented by ParagonCorp in identifying and meeting the specific needs of consumers with sensitive skin through LABORÉ Sensitive Skin Care products.</w:t>
       </w:r>
     </w:p>
     <w:p>
@@ -1933,37 +2282,20 @@
           <w:numId w:val="4"/>
         </w:numPr>
         <w:spacing w:after="0" w:line="360" w:lineRule="auto"/>
-        <w:rPr>
-          <w:rFonts w:ascii="Times New Roman" w:hAnsi="Times New Roman" w:cs="Times New Roman"/>
-          <w:sz w:val="24"/>
-          <w:szCs w:val="24"/>
-        </w:rPr>
-      </w:pPr>
-      <w:r>
-        <w:rPr>
-          <w:rFonts w:ascii="Times New Roman" w:hAnsi="Times New Roman" w:cs="Times New Roman"/>
-          <w:sz w:val="24"/>
-          <w:szCs w:val="24"/>
-        </w:rPr>
-        <w:t xml:space="preserve">Examine the formulation and </w:t>
-      </w:r>
-      <w:proofErr w:type="spellStart"/>
-      <w:r>
-        <w:rPr>
-          <w:rFonts w:ascii="Times New Roman" w:hAnsi="Times New Roman" w:cs="Times New Roman"/>
-          <w:sz w:val="24"/>
-          <w:szCs w:val="24"/>
-        </w:rPr>
-        <w:t>uniquesness</w:t>
-      </w:r>
-      <w:proofErr w:type="spellEnd"/>
-      <w:r>
-        <w:rPr>
-          <w:rFonts w:ascii="Times New Roman" w:hAnsi="Times New Roman" w:cs="Times New Roman"/>
-          <w:sz w:val="24"/>
-          <w:szCs w:val="24"/>
-        </w:rPr>
-        <w:t xml:space="preserve"> of LABORÉ Sensitive Skin Care products which make them suitable for use on sensitive skin.</w:t>
+        <w:jc w:val="both"/>
+        <w:rPr>
+          <w:rFonts w:ascii="Times New Roman" w:hAnsi="Times New Roman" w:cs="Times New Roman"/>
+          <w:sz w:val="24"/>
+          <w:szCs w:val="24"/>
+        </w:rPr>
+      </w:pPr>
+      <w:r>
+        <w:rPr>
+          <w:rFonts w:ascii="Times New Roman" w:hAnsi="Times New Roman" w:cs="Times New Roman"/>
+          <w:sz w:val="24"/>
+          <w:szCs w:val="24"/>
+        </w:rPr>
+        <w:t>Examine the formulation and uniqueness of LABORÉ Sensitive Skin Care products which make them suitable for use on sensitive skin.</w:t>
       </w:r>
     </w:p>
     <w:p>
@@ -1974,45 +2306,44 @@
           <w:numId w:val="4"/>
         </w:numPr>
         <w:spacing w:after="0" w:line="360" w:lineRule="auto"/>
-        <w:rPr>
-          <w:rFonts w:ascii="Times New Roman" w:hAnsi="Times New Roman" w:cs="Times New Roman"/>
-          <w:sz w:val="24"/>
-          <w:szCs w:val="24"/>
-        </w:rPr>
-      </w:pPr>
-      <w:r>
-        <w:rPr>
-          <w:rFonts w:ascii="Times New Roman" w:hAnsi="Times New Roman" w:cs="Times New Roman"/>
-          <w:sz w:val="24"/>
-          <w:szCs w:val="24"/>
-        </w:rPr>
-        <w:t>Evaluate the segmentation, targeting and market positioning strategies used by</w:t>
-      </w:r>
-      <w:r>
-        <w:rPr>
-          <w:rFonts w:ascii="Times New Roman" w:hAnsi="Times New Roman" w:cs="Times New Roman"/>
-          <w:sz w:val="24"/>
-          <w:szCs w:val="24"/>
-        </w:rPr>
-        <w:t xml:space="preserve"> </w:t>
-      </w:r>
-      <w:proofErr w:type="spellStart"/>
-      <w:r>
-        <w:rPr>
-          <w:rFonts w:ascii="Times New Roman" w:hAnsi="Times New Roman" w:cs="Times New Roman"/>
-          <w:sz w:val="24"/>
-          <w:szCs w:val="24"/>
-        </w:rPr>
-        <w:t>ParagonCorp</w:t>
-      </w:r>
-      <w:proofErr w:type="spellEnd"/>
-      <w:r>
-        <w:rPr>
-          <w:rFonts w:ascii="Times New Roman" w:hAnsi="Times New Roman" w:cs="Times New Roman"/>
-          <w:sz w:val="24"/>
-          <w:szCs w:val="24"/>
-        </w:rPr>
-        <w:t xml:space="preserve"> in marketing LABORÉ Sensitive Skin Care.</w:t>
+        <w:jc w:val="both"/>
+        <w:rPr>
+          <w:rFonts w:ascii="Times New Roman" w:hAnsi="Times New Roman" w:cs="Times New Roman"/>
+          <w:sz w:val="24"/>
+          <w:szCs w:val="24"/>
+        </w:rPr>
+      </w:pPr>
+      <w:r>
+        <w:rPr>
+          <w:rFonts w:ascii="Times New Roman" w:hAnsi="Times New Roman" w:cs="Times New Roman"/>
+          <w:sz w:val="24"/>
+          <w:szCs w:val="24"/>
+        </w:rPr>
+        <w:t>Evaluate the segmentation, targeting</w:t>
+      </w:r>
+      <w:r>
+        <w:rPr>
+          <w:rFonts w:ascii="Times New Roman" w:hAnsi="Times New Roman" w:cs="Times New Roman"/>
+          <w:sz w:val="24"/>
+          <w:szCs w:val="24"/>
+        </w:rPr>
+        <w:t xml:space="preserve">, </w:t>
+      </w:r>
+      <w:r>
+        <w:rPr>
+          <w:rFonts w:ascii="Times New Roman" w:hAnsi="Times New Roman" w:cs="Times New Roman"/>
+          <w:sz w:val="24"/>
+          <w:szCs w:val="24"/>
+        </w:rPr>
+        <w:t>and market positioning strategies used by</w:t>
+      </w:r>
+      <w:r>
+        <w:rPr>
+          <w:rFonts w:ascii="Times New Roman" w:hAnsi="Times New Roman" w:cs="Times New Roman"/>
+          <w:sz w:val="24"/>
+          <w:szCs w:val="24"/>
+        </w:rPr>
+        <w:t xml:space="preserve"> ParagonCorp in marketing LABORÉ Sensitive Skin Care.</w:t>
       </w:r>
     </w:p>
     <w:p>
@@ -2023,37 +2354,20 @@
           <w:numId w:val="4"/>
         </w:numPr>
         <w:spacing w:after="0" w:line="360" w:lineRule="auto"/>
-        <w:rPr>
-          <w:rFonts w:ascii="Times New Roman" w:hAnsi="Times New Roman" w:cs="Times New Roman"/>
-          <w:sz w:val="24"/>
-          <w:szCs w:val="24"/>
-        </w:rPr>
-      </w:pPr>
-      <w:r>
-        <w:rPr>
-          <w:rFonts w:ascii="Times New Roman" w:hAnsi="Times New Roman" w:cs="Times New Roman"/>
-          <w:sz w:val="24"/>
-          <w:szCs w:val="24"/>
-        </w:rPr>
-        <w:t xml:space="preserve">Explore the Elements in the marketing mix (4P: product, price, promotion, place) that </w:t>
-      </w:r>
-      <w:proofErr w:type="spellStart"/>
-      <w:r>
-        <w:rPr>
-          <w:rFonts w:ascii="Times New Roman" w:hAnsi="Times New Roman" w:cs="Times New Roman"/>
-          <w:sz w:val="24"/>
-          <w:szCs w:val="24"/>
-        </w:rPr>
-        <w:t>ParagonCorp</w:t>
-      </w:r>
-      <w:proofErr w:type="spellEnd"/>
-      <w:r>
-        <w:rPr>
-          <w:rFonts w:ascii="Times New Roman" w:hAnsi="Times New Roman" w:cs="Times New Roman"/>
-          <w:sz w:val="24"/>
-          <w:szCs w:val="24"/>
-        </w:rPr>
-        <w:t xml:space="preserve"> applies to promote and distribute LABORÉ effectively.</w:t>
+        <w:jc w:val="both"/>
+        <w:rPr>
+          <w:rFonts w:ascii="Times New Roman" w:hAnsi="Times New Roman" w:cs="Times New Roman"/>
+          <w:sz w:val="24"/>
+          <w:szCs w:val="24"/>
+        </w:rPr>
+      </w:pPr>
+      <w:r>
+        <w:rPr>
+          <w:rFonts w:ascii="Times New Roman" w:hAnsi="Times New Roman" w:cs="Times New Roman"/>
+          <w:sz w:val="24"/>
+          <w:szCs w:val="24"/>
+        </w:rPr>
+        <w:t>Explore the Elements in the marketing mix (4P: product, price, promotion, place) that ParagonCorp applies to promote and distribute LABORÉ effectively.</w:t>
       </w:r>
     </w:p>
     <w:p>
@@ -2064,19 +2378,36 @@
           <w:numId w:val="4"/>
         </w:numPr>
         <w:spacing w:after="0" w:line="360" w:lineRule="auto"/>
-        <w:rPr>
-          <w:rFonts w:ascii="Times New Roman" w:hAnsi="Times New Roman" w:cs="Times New Roman"/>
-          <w:sz w:val="24"/>
-          <w:szCs w:val="24"/>
-        </w:rPr>
-      </w:pPr>
-      <w:r>
-        <w:rPr>
-          <w:rFonts w:ascii="Times New Roman" w:hAnsi="Times New Roman" w:cs="Times New Roman"/>
-          <w:sz w:val="24"/>
-          <w:szCs w:val="24"/>
-        </w:rPr>
-        <w:t>Identify the key factors that contributed to LABORÉ’s success in meeting the needs of consumers with sensitive skin and achieving significant market share.</w:t>
+        <w:jc w:val="both"/>
+        <w:rPr>
+          <w:rFonts w:ascii="Times New Roman" w:hAnsi="Times New Roman" w:cs="Times New Roman"/>
+          <w:sz w:val="24"/>
+          <w:szCs w:val="24"/>
+        </w:rPr>
+      </w:pPr>
+      <w:r>
+        <w:rPr>
+          <w:rFonts w:ascii="Times New Roman" w:hAnsi="Times New Roman" w:cs="Times New Roman"/>
+          <w:sz w:val="24"/>
+          <w:szCs w:val="24"/>
+        </w:rPr>
+        <w:t xml:space="preserve">Identify the key factors that contributed to LABORÉ’s success in </w:t>
+      </w:r>
+      <w:r>
+        <w:rPr>
+          <w:rFonts w:ascii="Times New Roman" w:hAnsi="Times New Roman" w:cs="Times New Roman"/>
+          <w:sz w:val="24"/>
+          <w:szCs w:val="24"/>
+        </w:rPr>
+        <w:t>serving</w:t>
+      </w:r>
+      <w:r>
+        <w:rPr>
+          <w:rFonts w:ascii="Times New Roman" w:hAnsi="Times New Roman" w:cs="Times New Roman"/>
+          <w:sz w:val="24"/>
+          <w:szCs w:val="24"/>
+        </w:rPr>
+        <w:t xml:space="preserve"> the needs of consumers with sensitive skin and achieving significant market share.</w:t>
       </w:r>
     </w:p>
     <w:p>
@@ -2087,37 +2418,20 @@
           <w:numId w:val="4"/>
         </w:numPr>
         <w:spacing w:after="0" w:line="360" w:lineRule="auto"/>
-        <w:rPr>
-          <w:rFonts w:ascii="Times New Roman" w:hAnsi="Times New Roman" w:cs="Times New Roman"/>
-          <w:sz w:val="24"/>
-          <w:szCs w:val="24"/>
-        </w:rPr>
-      </w:pPr>
-      <w:r>
-        <w:rPr>
-          <w:rFonts w:ascii="Times New Roman" w:hAnsi="Times New Roman" w:cs="Times New Roman"/>
-          <w:sz w:val="24"/>
-          <w:szCs w:val="24"/>
-        </w:rPr>
-        <w:t xml:space="preserve">Asses the main challenges faced by </w:t>
-      </w:r>
-      <w:proofErr w:type="spellStart"/>
-      <w:r>
-        <w:rPr>
-          <w:rFonts w:ascii="Times New Roman" w:hAnsi="Times New Roman" w:cs="Times New Roman"/>
-          <w:sz w:val="24"/>
-          <w:szCs w:val="24"/>
-        </w:rPr>
-        <w:t>ParagonCorp</w:t>
-      </w:r>
-      <w:proofErr w:type="spellEnd"/>
-      <w:r>
-        <w:rPr>
-          <w:rFonts w:ascii="Times New Roman" w:hAnsi="Times New Roman" w:cs="Times New Roman"/>
-          <w:sz w:val="24"/>
-          <w:szCs w:val="24"/>
-        </w:rPr>
-        <w:t xml:space="preserve"> in marketing skin care products for sensitive skin and how these challenges were overcome.</w:t>
+        <w:jc w:val="both"/>
+        <w:rPr>
+          <w:rFonts w:ascii="Times New Roman" w:hAnsi="Times New Roman" w:cs="Times New Roman"/>
+          <w:sz w:val="24"/>
+          <w:szCs w:val="24"/>
+        </w:rPr>
+      </w:pPr>
+      <w:r>
+        <w:rPr>
+          <w:rFonts w:ascii="Times New Roman" w:hAnsi="Times New Roman" w:cs="Times New Roman"/>
+          <w:sz w:val="24"/>
+          <w:szCs w:val="24"/>
+        </w:rPr>
+        <w:t>Asses the main challenges faced by ParagonCorp in marketing skin care products for sensitive skin and how these challenges were overcome.</w:t>
       </w:r>
     </w:p>
     <w:p>
@@ -2128,43 +2442,59 @@
           <w:numId w:val="4"/>
         </w:numPr>
         <w:spacing w:after="0" w:line="360" w:lineRule="auto"/>
-        <w:rPr>
-          <w:rFonts w:ascii="Times New Roman" w:hAnsi="Times New Roman" w:cs="Times New Roman"/>
-          <w:sz w:val="24"/>
-          <w:szCs w:val="24"/>
-        </w:rPr>
-      </w:pPr>
-      <w:r>
-        <w:rPr>
-          <w:rFonts w:ascii="Times New Roman" w:hAnsi="Times New Roman" w:cs="Times New Roman"/>
-          <w:sz w:val="24"/>
-          <w:szCs w:val="24"/>
-        </w:rPr>
-        <w:t xml:space="preserve">Provide recommendations for marketing strategies that can be implemented by </w:t>
-      </w:r>
-      <w:proofErr w:type="spellStart"/>
-      <w:r>
-        <w:rPr>
-          <w:rFonts w:ascii="Times New Roman" w:hAnsi="Times New Roman" w:cs="Times New Roman"/>
-          <w:sz w:val="24"/>
-          <w:szCs w:val="24"/>
-        </w:rPr>
-        <w:t>ParagonCorp</w:t>
-      </w:r>
-      <w:proofErr w:type="spellEnd"/>
-      <w:r>
-        <w:rPr>
-          <w:rFonts w:ascii="Times New Roman" w:hAnsi="Times New Roman" w:cs="Times New Roman"/>
-          <w:sz w:val="24"/>
-          <w:szCs w:val="24"/>
-        </w:rPr>
-        <w:t xml:space="preserve"> or similar companies to increase the success of marketing skin care products for sensitive skin in the future.</w:t>
+        <w:jc w:val="both"/>
+        <w:rPr>
+          <w:rFonts w:ascii="Times New Roman" w:hAnsi="Times New Roman" w:cs="Times New Roman"/>
+          <w:sz w:val="24"/>
+          <w:szCs w:val="24"/>
+        </w:rPr>
+      </w:pPr>
+      <w:r>
+        <w:rPr>
+          <w:rFonts w:ascii="Times New Roman" w:hAnsi="Times New Roman" w:cs="Times New Roman"/>
+          <w:sz w:val="24"/>
+          <w:szCs w:val="24"/>
+        </w:rPr>
+        <w:t xml:space="preserve">Provide recommendations for marketing strategies that ParagonCorp </w:t>
+      </w:r>
+      <w:r>
+        <w:rPr>
+          <w:rFonts w:ascii="Times New Roman" w:hAnsi="Times New Roman" w:cs="Times New Roman"/>
+          <w:sz w:val="24"/>
+          <w:szCs w:val="24"/>
+        </w:rPr>
+        <w:t>and other</w:t>
+      </w:r>
+      <w:r>
+        <w:rPr>
+          <w:rFonts w:ascii="Times New Roman" w:hAnsi="Times New Roman" w:cs="Times New Roman"/>
+          <w:sz w:val="24"/>
+          <w:szCs w:val="24"/>
+        </w:rPr>
+        <w:t xml:space="preserve"> similar companies </w:t>
+      </w:r>
+      <w:r>
+        <w:rPr>
+          <w:rFonts w:ascii="Times New Roman" w:hAnsi="Times New Roman" w:cs="Times New Roman"/>
+          <w:sz w:val="24"/>
+          <w:szCs w:val="24"/>
+        </w:rPr>
+        <w:t xml:space="preserve">can implement to </w:t>
+      </w:r>
+      <w:r>
+        <w:rPr>
+          <w:rFonts w:ascii="Times New Roman" w:hAnsi="Times New Roman" w:cs="Times New Roman"/>
+          <w:sz w:val="24"/>
+          <w:szCs w:val="24"/>
+        </w:rPr>
+        <w:t>increase the success of marketing skin care products for sensitive skin in the future.</w:t>
       </w:r>
     </w:p>
     <w:p>
       <w:pPr>
         <w:spacing w:after="0" w:line="360" w:lineRule="auto"/>
         <w:ind w:left="-11"/>
+        <w:jc w:val="both"/>
         <w:rPr>
           <w:rFonts w:ascii="Times New Roman" w:hAnsi="Times New Roman" w:cs="Times New Roman"/>
           <w:sz w:val="24"/>
@@ -2176,31 +2506,65 @@
       <w:pPr>
         <w:spacing w:after="0" w:line="360" w:lineRule="auto"/>
         <w:ind w:left="-11" w:firstLine="360"/>
-        <w:rPr>
-          <w:rFonts w:ascii="Times New Roman" w:hAnsi="Times New Roman" w:cs="Times New Roman"/>
-          <w:sz w:val="24"/>
-          <w:szCs w:val="24"/>
-        </w:rPr>
-      </w:pPr>
-      <w:r>
-        <w:rPr>
-          <w:rFonts w:ascii="Times New Roman" w:hAnsi="Times New Roman" w:cs="Times New Roman"/>
-          <w:sz w:val="24"/>
-          <w:szCs w:val="24"/>
-        </w:rPr>
-        <w:t xml:space="preserve">By achieving these goals, this research is expected to provide valuable insights for the skin care industry, especially in terms of effective marketing strategies for products targeted at consumer segments with special needs, such as sensitive </w:t>
-      </w:r>
-      <w:r>
-        <w:rPr>
-          <w:rFonts w:ascii="Times New Roman" w:hAnsi="Times New Roman" w:cs="Times New Roman"/>
-          <w:sz w:val="24"/>
-          <w:szCs w:val="24"/>
-        </w:rPr>
-        <w:t>skin. Tis understanding can help companies develop and market skin care products that suit consumers’ specific needs.</w:t>
-      </w:r>
-    </w:p>
-    <w:p>
-      <w:pPr>
+        <w:jc w:val="both"/>
+        <w:rPr>
+          <w:rFonts w:ascii="Times New Roman" w:hAnsi="Times New Roman" w:cs="Times New Roman"/>
+          <w:sz w:val="24"/>
+          <w:szCs w:val="24"/>
+        </w:rPr>
+      </w:pPr>
+      <w:r>
+        <w:rPr>
+          <w:rFonts w:ascii="Times New Roman" w:hAnsi="Times New Roman" w:cs="Times New Roman"/>
+          <w:sz w:val="24"/>
+          <w:szCs w:val="24"/>
+        </w:rPr>
+        <w:t>By achieving these goals, this research is expected to provide valuable insights for the skin care industry, especially</w:t>
+      </w:r>
+      <w:r>
+        <w:rPr>
+          <w:rFonts w:ascii="Times New Roman" w:hAnsi="Times New Roman" w:cs="Times New Roman"/>
+          <w:sz w:val="24"/>
+          <w:szCs w:val="24"/>
+        </w:rPr>
+        <w:t xml:space="preserve"> about</w:t>
+      </w:r>
+      <w:r>
+        <w:rPr>
+          <w:rFonts w:ascii="Times New Roman" w:hAnsi="Times New Roman" w:cs="Times New Roman"/>
+          <w:sz w:val="24"/>
+          <w:szCs w:val="24"/>
+        </w:rPr>
+        <w:t xml:space="preserve"> effective marketing strategies for products targeted at consumer segments with special needs, such as sensitive </w:t>
+      </w:r>
+      <w:r>
+        <w:rPr>
+          <w:rFonts w:ascii="Times New Roman" w:hAnsi="Times New Roman" w:cs="Times New Roman"/>
+          <w:sz w:val="24"/>
+          <w:szCs w:val="24"/>
+        </w:rPr>
+        <w:t>skin. T</w:t>
+      </w:r>
+      <w:r>
+        <w:rPr>
+          <w:rFonts w:ascii="Times New Roman" w:hAnsi="Times New Roman" w:cs="Times New Roman"/>
+          <w:sz w:val="24"/>
+          <w:szCs w:val="24"/>
+        </w:rPr>
+        <w:t>h</w:t>
+      </w:r>
+      <w:r>
+        <w:rPr>
+          <w:rFonts w:ascii="Times New Roman" w:hAnsi="Times New Roman" w:cs="Times New Roman"/>
+          <w:sz w:val="24"/>
+          <w:szCs w:val="24"/>
+        </w:rPr>
+        <w:t>is understanding can help companies develop and market skin care products that suit consumers’ specific needs.</w:t>
+      </w:r>
+    </w:p>
+    <w:p>
+      <w:pPr>
+        <w:jc w:val="both"/>
         <w:rPr>
           <w:rFonts w:ascii="Times New Roman" w:hAnsi="Times New Roman" w:cs="Times New Roman"/>
           <w:sz w:val="24"/>
@@ -2225,6 +2589,7 @@
         </w:numPr>
         <w:spacing w:after="0" w:line="360" w:lineRule="auto"/>
         <w:ind w:left="709"/>
+        <w:jc w:val="both"/>
         <w:rPr>
           <w:rFonts w:ascii="Times New Roman" w:hAnsi="Times New Roman" w:cs="Times New Roman"/>
           <w:b/>
@@ -2250,6 +2615,7 @@
         <w:pStyle w:val="ListParagraph"/>
         <w:spacing w:after="0" w:line="360" w:lineRule="auto"/>
         <w:ind w:left="709"/>
+        <w:jc w:val="both"/>
         <w:rPr>
           <w:rFonts w:ascii="Times New Roman" w:hAnsi="Times New Roman" w:cs="Times New Roman"/>
           <w:b/>
@@ -2262,6 +2628,7 @@
     <w:p>
       <w:pPr>
         <w:spacing w:after="0" w:line="360" w:lineRule="auto"/>
+        <w:jc w:val="both"/>
         <w:rPr>
           <w:rFonts w:ascii="Times New Roman" w:hAnsi="Times New Roman" w:cs="Times New Roman"/>
           <w:sz w:val="24"/>
@@ -2285,6 +2652,7 @@
           <w:numId w:val="5"/>
         </w:numPr>
         <w:spacing w:after="0" w:line="360" w:lineRule="auto"/>
+        <w:jc w:val="both"/>
         <w:rPr>
           <w:rFonts w:ascii="Times New Roman" w:hAnsi="Times New Roman" w:cs="Times New Roman"/>
           <w:sz w:val="24"/>
@@ -2308,6 +2676,7 @@
           <w:numId w:val="5"/>
         </w:numPr>
         <w:spacing w:after="0" w:line="360" w:lineRule="auto"/>
+        <w:jc w:val="both"/>
         <w:rPr>
           <w:rFonts w:ascii="Times New Roman" w:hAnsi="Times New Roman" w:cs="Times New Roman"/>
           <w:sz w:val="24"/>
@@ -2331,6 +2700,7 @@
           <w:numId w:val="5"/>
         </w:numPr>
         <w:spacing w:after="0" w:line="360" w:lineRule="auto"/>
+        <w:jc w:val="both"/>
         <w:rPr>
           <w:rFonts w:ascii="Times New Roman" w:hAnsi="Times New Roman" w:cs="Times New Roman"/>
           <w:sz w:val="24"/>
@@ -2354,6 +2724,7 @@
           <w:numId w:val="5"/>
         </w:numPr>
         <w:spacing w:after="0" w:line="360" w:lineRule="auto"/>
+        <w:jc w:val="both"/>
         <w:rPr>
           <w:rFonts w:ascii="Times New Roman" w:hAnsi="Times New Roman" w:cs="Times New Roman"/>
           <w:sz w:val="24"/>
@@ -2372,16 +2743,18 @@
     <w:p>
       <w:pPr>
         <w:spacing w:after="0" w:line="360" w:lineRule="auto"/>
-        <w:rPr>
-          <w:rFonts w:ascii="Times New Roman" w:hAnsi="Times New Roman" w:cs="Times New Roman"/>
-          <w:sz w:val="24"/>
-          <w:szCs w:val="24"/>
-        </w:rPr>
-      </w:pPr>
-    </w:p>
-    <w:p>
-      <w:pPr>
-        <w:spacing w:after="0" w:line="360" w:lineRule="auto"/>
+        <w:jc w:val="both"/>
+        <w:rPr>
+          <w:rFonts w:ascii="Times New Roman" w:hAnsi="Times New Roman" w:cs="Times New Roman"/>
+          <w:sz w:val="24"/>
+          <w:szCs w:val="24"/>
+        </w:rPr>
+      </w:pPr>
+    </w:p>
+    <w:p>
+      <w:pPr>
+        <w:spacing w:after="0" w:line="360" w:lineRule="auto"/>
+        <w:jc w:val="both"/>
         <w:rPr>
           <w:rFonts w:ascii="Times New Roman" w:hAnsi="Times New Roman" w:cs="Times New Roman"/>
           <w:sz w:val="24"/>
@@ -2405,37 +2778,20 @@
           <w:numId w:val="6"/>
         </w:numPr>
         <w:spacing w:after="0" w:line="360" w:lineRule="auto"/>
-        <w:rPr>
-          <w:rFonts w:ascii="Times New Roman" w:hAnsi="Times New Roman" w:cs="Times New Roman"/>
-          <w:sz w:val="24"/>
-          <w:szCs w:val="24"/>
-        </w:rPr>
-      </w:pPr>
-      <w:r>
-        <w:rPr>
-          <w:rFonts w:ascii="Times New Roman" w:hAnsi="Times New Roman" w:cs="Times New Roman"/>
-          <w:sz w:val="24"/>
-          <w:szCs w:val="24"/>
-        </w:rPr>
-        <w:t xml:space="preserve">Gain valuable insight into the marketing and product development strategies implemented by </w:t>
-      </w:r>
-      <w:proofErr w:type="spellStart"/>
-      <w:r>
-        <w:rPr>
-          <w:rFonts w:ascii="Times New Roman" w:hAnsi="Times New Roman" w:cs="Times New Roman"/>
-          <w:sz w:val="24"/>
-          <w:szCs w:val="24"/>
-        </w:rPr>
-        <w:t>ParagonCorp</w:t>
-      </w:r>
-      <w:proofErr w:type="spellEnd"/>
-      <w:r>
-        <w:rPr>
-          <w:rFonts w:ascii="Times New Roman" w:hAnsi="Times New Roman" w:cs="Times New Roman"/>
-          <w:sz w:val="24"/>
-          <w:szCs w:val="24"/>
-        </w:rPr>
-        <w:t xml:space="preserve"> for LABORÉ Sensitive Skin Care products. Readers can learn how companies identify market opportunities, adapt products to consumer needs, and overcome challenges in the industry.</w:t>
+        <w:jc w:val="both"/>
+        <w:rPr>
+          <w:rFonts w:ascii="Times New Roman" w:hAnsi="Times New Roman" w:cs="Times New Roman"/>
+          <w:sz w:val="24"/>
+          <w:szCs w:val="24"/>
+        </w:rPr>
+      </w:pPr>
+      <w:r>
+        <w:rPr>
+          <w:rFonts w:ascii="Times New Roman" w:hAnsi="Times New Roman" w:cs="Times New Roman"/>
+          <w:sz w:val="24"/>
+          <w:szCs w:val="24"/>
+        </w:rPr>
+        <w:t>Gain valuable insight into the marketing and product development strategies implemented by ParagonCorp for LABORÉ Sensitive Skin Care products. Readers can learn how companies identify market opportunities, adapt products to consumer needs, and overcome challenges in the industry.</w:t>
       </w:r>
     </w:p>
     <w:p>
@@ -2446,37 +2802,68 @@
           <w:numId w:val="6"/>
         </w:numPr>
         <w:spacing w:after="0" w:line="360" w:lineRule="auto"/>
-        <w:rPr>
-          <w:rFonts w:ascii="Times New Roman" w:hAnsi="Times New Roman" w:cs="Times New Roman"/>
-          <w:sz w:val="24"/>
-          <w:szCs w:val="24"/>
-        </w:rPr>
-      </w:pPr>
-      <w:r>
-        <w:rPr>
-          <w:rFonts w:ascii="Times New Roman" w:hAnsi="Times New Roman" w:cs="Times New Roman"/>
-          <w:sz w:val="24"/>
-          <w:szCs w:val="24"/>
-        </w:rPr>
-        <w:t xml:space="preserve">Explore best practices </w:t>
-      </w:r>
-      <w:proofErr w:type="spellStart"/>
-      <w:r>
-        <w:rPr>
-          <w:rFonts w:ascii="Times New Roman" w:hAnsi="Times New Roman" w:cs="Times New Roman"/>
-          <w:sz w:val="24"/>
-          <w:szCs w:val="24"/>
-        </w:rPr>
-        <w:t>amd</w:t>
-      </w:r>
-      <w:proofErr w:type="spellEnd"/>
-      <w:r>
-        <w:rPr>
-          <w:rFonts w:ascii="Times New Roman" w:hAnsi="Times New Roman" w:cs="Times New Roman"/>
-          <w:sz w:val="24"/>
-          <w:szCs w:val="24"/>
-        </w:rPr>
-        <w:t xml:space="preserve"> lessons learned that can be applied similar businesses or industries. Case studies provide real world examples of what works and doesn’t work in marketing and product development strategies.</w:t>
+        <w:jc w:val="both"/>
+        <w:rPr>
+          <w:rFonts w:ascii="Times New Roman" w:hAnsi="Times New Roman" w:cs="Times New Roman"/>
+          <w:sz w:val="24"/>
+          <w:szCs w:val="24"/>
+        </w:rPr>
+      </w:pPr>
+      <w:r>
+        <w:rPr>
+          <w:rFonts w:ascii="Times New Roman" w:hAnsi="Times New Roman" w:cs="Times New Roman"/>
+          <w:sz w:val="24"/>
+          <w:szCs w:val="24"/>
+        </w:rPr>
+        <w:t>Explore best practices a</w:t>
+      </w:r>
+      <w:r>
+        <w:rPr>
+          <w:rFonts w:ascii="Times New Roman" w:hAnsi="Times New Roman" w:cs="Times New Roman"/>
+          <w:sz w:val="24"/>
+          <w:szCs w:val="24"/>
+        </w:rPr>
+        <w:t>n</w:t>
+      </w:r>
+      <w:r>
+        <w:rPr>
+          <w:rFonts w:ascii="Times New Roman" w:hAnsi="Times New Roman" w:cs="Times New Roman"/>
+          <w:sz w:val="24"/>
+          <w:szCs w:val="24"/>
+        </w:rPr>
+        <w:t xml:space="preserve">d lessons learned that can be applied </w:t>
+      </w:r>
+      <w:r>
+        <w:rPr>
+          <w:rFonts w:ascii="Times New Roman" w:hAnsi="Times New Roman" w:cs="Times New Roman"/>
+          <w:sz w:val="24"/>
+          <w:szCs w:val="24"/>
+        </w:rPr>
+        <w:t xml:space="preserve">to </w:t>
+      </w:r>
+      <w:r>
+        <w:rPr>
+          <w:rFonts w:ascii="Times New Roman" w:hAnsi="Times New Roman" w:cs="Times New Roman"/>
+          <w:sz w:val="24"/>
+          <w:szCs w:val="24"/>
+        </w:rPr>
+        <w:t>similar businesses or industries. Case studies provide real</w:t>
+      </w:r>
+      <w:r>
+        <w:rPr>
+          <w:rFonts w:ascii="Times New Roman" w:hAnsi="Times New Roman" w:cs="Times New Roman"/>
+          <w:sz w:val="24"/>
+          <w:szCs w:val="24"/>
+        </w:rPr>
+        <w:t>-</w:t>
+      </w:r>
+      <w:r>
+        <w:rPr>
+          <w:rFonts w:ascii="Times New Roman" w:hAnsi="Times New Roman" w:cs="Times New Roman"/>
+          <w:sz w:val="24"/>
+          <w:szCs w:val="24"/>
+        </w:rPr>
+        <w:t>world examples of what works and doesn’t work in marketing and product development strategies.</w:t>
       </w:r>
     </w:p>
     <w:p>
@@ -2487,37 +2874,20 @@
           <w:numId w:val="6"/>
         </w:numPr>
         <w:spacing w:after="0" w:line="360" w:lineRule="auto"/>
-        <w:rPr>
-          <w:rFonts w:ascii="Times New Roman" w:hAnsi="Times New Roman" w:cs="Times New Roman"/>
-          <w:sz w:val="24"/>
-          <w:szCs w:val="24"/>
-        </w:rPr>
-      </w:pPr>
-      <w:r>
-        <w:rPr>
-          <w:rFonts w:ascii="Times New Roman" w:hAnsi="Times New Roman" w:cs="Times New Roman"/>
-          <w:sz w:val="24"/>
-          <w:szCs w:val="24"/>
-        </w:rPr>
-        <w:t xml:space="preserve">Understand the importance of market research and customer segmentation. This case study can provide insight in to how </w:t>
-      </w:r>
-      <w:proofErr w:type="spellStart"/>
-      <w:r>
-        <w:rPr>
-          <w:rFonts w:ascii="Times New Roman" w:hAnsi="Times New Roman" w:cs="Times New Roman"/>
-          <w:sz w:val="24"/>
-          <w:szCs w:val="24"/>
-        </w:rPr>
-        <w:t>ParagonCorp</w:t>
-      </w:r>
-      <w:proofErr w:type="spellEnd"/>
-      <w:r>
-        <w:rPr>
-          <w:rFonts w:ascii="Times New Roman" w:hAnsi="Times New Roman" w:cs="Times New Roman"/>
-          <w:sz w:val="24"/>
-          <w:szCs w:val="24"/>
-        </w:rPr>
-        <w:t xml:space="preserve"> identified the sensitive skin segment and tailored products and marketing strategies to the segment’s specific needs.</w:t>
+        <w:jc w:val="both"/>
+        <w:rPr>
+          <w:rFonts w:ascii="Times New Roman" w:hAnsi="Times New Roman" w:cs="Times New Roman"/>
+          <w:sz w:val="24"/>
+          <w:szCs w:val="24"/>
+        </w:rPr>
+      </w:pPr>
+      <w:r>
+        <w:rPr>
+          <w:rFonts w:ascii="Times New Roman" w:hAnsi="Times New Roman" w:cs="Times New Roman"/>
+          <w:sz w:val="24"/>
+          <w:szCs w:val="24"/>
+        </w:rPr>
+        <w:t>Understand the importance of market research and customer segmentation. This case study can provide insight into how ParagonCorp identified the sensitive skin segment and tailored products and marketing strategies to the segment’s specific needs.</w:t>
       </w:r>
     </w:p>
     <w:p>
@@ -2528,6 +2898,7 @@
           <w:numId w:val="6"/>
         </w:numPr>
         <w:spacing w:after="0" w:line="360" w:lineRule="auto"/>
+        <w:jc w:val="both"/>
         <w:rPr>
           <w:rFonts w:ascii="Times New Roman" w:hAnsi="Times New Roman" w:cs="Times New Roman"/>
           <w:sz w:val="24"/>
@@ -2551,6 +2922,7 @@
           <w:numId w:val="6"/>
         </w:numPr>
         <w:spacing w:after="0" w:line="360" w:lineRule="auto"/>
+        <w:jc w:val="both"/>
         <w:rPr>
           <w:rFonts w:ascii="Times New Roman" w:hAnsi="Times New Roman" w:cs="Times New Roman"/>
           <w:sz w:val="24"/>
@@ -2565,16 +2937,14 @@
         </w:rPr>
         <w:t xml:space="preserve">Analyze case studies as learning materials </w:t>
       </w:r>
-      <w:proofErr w:type="spellStart"/>
-      <w:r>
-        <w:rPr>
-          <w:rFonts w:ascii="Times New Roman" w:hAnsi="Times New Roman" w:cs="Times New Roman"/>
-          <w:sz w:val="24"/>
-          <w:szCs w:val="24"/>
-        </w:rPr>
-        <w:t>ar</w:t>
-      </w:r>
-      <w:proofErr w:type="spellEnd"/>
+      <w:r>
+        <w:rPr>
+          <w:rFonts w:ascii="Times New Roman" w:hAnsi="Times New Roman" w:cs="Times New Roman"/>
+          <w:sz w:val="24"/>
+          <w:szCs w:val="24"/>
+        </w:rPr>
+        <w:t>or</w:t>
+      </w:r>
       <w:r>
         <w:rPr>
           <w:rFonts w:ascii="Times New Roman" w:hAnsi="Times New Roman" w:cs="Times New Roman"/>
@@ -2587,29 +2957,47 @@
     <w:p>
       <w:pPr>
         <w:spacing w:after="0" w:line="360" w:lineRule="auto"/>
-        <w:rPr>
-          <w:rFonts w:ascii="Times New Roman" w:hAnsi="Times New Roman" w:cs="Times New Roman"/>
-          <w:sz w:val="24"/>
-          <w:szCs w:val="24"/>
-        </w:rPr>
-      </w:pPr>
-    </w:p>
-    <w:p>
-      <w:pPr>
-        <w:spacing w:after="0" w:line="360" w:lineRule="auto"/>
-        <w:rPr>
-          <w:rFonts w:ascii="Times New Roman" w:hAnsi="Times New Roman" w:cs="Times New Roman"/>
-          <w:sz w:val="24"/>
-          <w:szCs w:val="24"/>
-        </w:rPr>
-      </w:pPr>
-      <w:r>
-        <w:rPr>
-          <w:rFonts w:ascii="Times New Roman" w:hAnsi="Times New Roman" w:cs="Times New Roman"/>
-          <w:sz w:val="24"/>
-          <w:szCs w:val="24"/>
-        </w:rPr>
-        <w:t>Overall, the “Workforce Sensitive Skin Care” case study paper can be of great benefit to authors in enhancing their skills and reputation, as well as to readers who wish to gain valuable insight in to marketing strategies, product development, and skin care industry trends.</w:t>
+        <w:jc w:val="both"/>
+        <w:rPr>
+          <w:rFonts w:ascii="Times New Roman" w:hAnsi="Times New Roman" w:cs="Times New Roman"/>
+          <w:sz w:val="24"/>
+          <w:szCs w:val="24"/>
+        </w:rPr>
+      </w:pPr>
+    </w:p>
+    <w:p>
+      <w:pPr>
+        <w:spacing w:after="0" w:line="360" w:lineRule="auto"/>
+        <w:jc w:val="both"/>
+        <w:rPr>
+          <w:rFonts w:ascii="Times New Roman" w:hAnsi="Times New Roman" w:cs="Times New Roman"/>
+          <w:sz w:val="24"/>
+          <w:szCs w:val="24"/>
+        </w:rPr>
+      </w:pPr>
+      <w:r>
+        <w:rPr>
+          <w:rFonts w:ascii="Times New Roman" w:hAnsi="Times New Roman" w:cs="Times New Roman"/>
+          <w:sz w:val="24"/>
+          <w:szCs w:val="24"/>
+        </w:rPr>
+        <w:t xml:space="preserve">Overall, the “Workforce Sensitive Skin Care” case study paper can be of great benefit to authors in enhancing their skills and reputation, as well as to readers who wish to gain valuable insight </w:t>
+      </w:r>
+      <w:r>
+        <w:rPr>
+          <w:rFonts w:ascii="Times New Roman" w:hAnsi="Times New Roman" w:cs="Times New Roman"/>
+          <w:sz w:val="24"/>
+          <w:szCs w:val="24"/>
+        </w:rPr>
+        <w:t>into</w:t>
+      </w:r>
+      <w:r>
+        <w:rPr>
+          <w:rFonts w:ascii="Times New Roman" w:hAnsi="Times New Roman" w:cs="Times New Roman"/>
+          <w:sz w:val="24"/>
+          <w:szCs w:val="24"/>
+        </w:rPr>
+        <w:t xml:space="preserve"> marketing strategies, product development, and skin care industry trends.</w:t>
       </w:r>
     </w:p>
     <w:p>
@@ -2635,7 +3023,7 @@
 </file>
 
 <file path=word/endnotes.xml><?xml version="1.0" encoding="utf-8"?>
-<w:endnotes xmlns:wpc="http://schemas.microsoft.com/office/word/2010/wordprocessingCanvas" xmlns:cx="http://schemas.microsoft.com/office/drawing/2014/chartex" xmlns:cx1="http://schemas.microsoft.com/office/drawing/2015/9/8/chartex" xmlns:cx2="http://schemas.microsoft.com/office/drawing/2015/10/21/chartex" xmlns:cx3="http://schemas.microsoft.com/office/drawing/2016/5/9/chartex" xmlns:cx4="http://schemas.microsoft.com/office/drawing/2016/5/10/chartex" xmlns:cx5="http://schemas.microsoft.com/office/drawing/2016/5/11/chartex" xmlns:cx6="http://schemas.microsoft.com/office/drawing/2016/5/12/chartex" xmlns:cx7="http://schemas.microsoft.com/office/drawing/2016/5/13/chartex" xmlns:cx8="http://schemas.microsoft.com/office/drawing/2016/5/14/chartex" xmlns:mc="http://schemas.openxmlformats.org/markup-compatibility/2006" xmlns:aink="http://schemas.microsoft.com/office/drawing/2016/ink" xmlns:am3d="http://schemas.microsoft.com/office/drawing/2017/model3d" xmlns:o="urn:schemas-microsoft-com:office:office" xmlns:oel="http://schemas.microsoft.com/office/2019/extlst" xmlns:r="http://schemas.openxmlformats.org/officeDocument/2006/relationships" xmlns:m="http://schemas.openxmlformats.org/officeDocument/2006/math" xmlns:v="urn:schemas-microsoft-com:vml" xmlns:wp14="http://schemas.microsoft.com/office/word/2010/wordprocessingDrawing" xmlns:wp="http://schemas.openxmlformats.org/drawingml/2006/wordprocessingDrawing" xmlns:w10="urn:schemas-microsoft-com:office:word" xmlns:w="http://schemas.openxmlformats.org/wordprocessingml/2006/main" xmlns:w14="http://schemas.microsoft.com/office/word/2010/wordml" xmlns:w15="http://schemas.microsoft.com/office/word/2012/wordml" xmlns:w16cex="http://schemas.microsoft.com/office/word/2018/wordml/cex" xmlns:w16cid="http://schemas.microsoft.com/office/word/2016/wordml/cid" xmlns:w16="http://schemas.microsoft.com/office/word/2018/wordml" xmlns:w16du="http://schemas.microsoft.com/office/word/2023/wordml/word16du" xmlns:w16sdtdh="http://schemas.microsoft.com/office/word/2020/wordml/sdtdatahash" xmlns:w16se="http://schemas.microsoft.com/office/word/2015/wordml/symex" xmlns:wpg="http://schemas.microsoft.com/office/word/2010/wordprocessingGroup" xmlns:wpi="http://schemas.microsoft.com/office/word/2010/wordprocessingInk" xmlns:wne="http://schemas.microsoft.com/office/word/2006/wordml" xmlns:wps="http://schemas.microsoft.com/office/word/2010/wordprocessingShape" mc:Ignorable="w14 w15 w16se w16cid w16 w16cex w16sdtdh w16du wp14">
+<w:endnotes xmlns:wpc="http://schemas.microsoft.com/office/word/2010/wordprocessingCanvas" xmlns:cx="http://schemas.microsoft.com/office/drawing/2014/chartex" xmlns:cx1="http://schemas.microsoft.com/office/drawing/2015/9/8/chartex" xmlns:cx2="http://schemas.microsoft.com/office/drawing/2015/10/21/chartex" xmlns:cx3="http://schemas.microsoft.com/office/drawing/2016/5/9/chartex" xmlns:cx4="http://schemas.microsoft.com/office/drawing/2016/5/10/chartex" xmlns:cx5="http://schemas.microsoft.com/office/drawing/2016/5/11/chartex" xmlns:cx6="http://schemas.microsoft.com/office/drawing/2016/5/12/chartex" xmlns:cx7="http://schemas.microsoft.com/office/drawing/2016/5/13/chartex" xmlns:cx8="http://schemas.microsoft.com/office/drawing/2016/5/14/chartex" xmlns:mc="http://schemas.openxmlformats.org/markup-compatibility/2006" xmlns:aink="http://schemas.microsoft.com/office/drawing/2016/ink" xmlns:am3d="http://schemas.microsoft.com/office/drawing/2017/model3d" xmlns:o="urn:schemas-microsoft-com:office:office" xmlns:oel="http://schemas.microsoft.com/office/2019/extlst" xmlns:r="http://schemas.openxmlformats.org/officeDocument/2006/relationships" xmlns:m="http://schemas.openxmlformats.org/officeDocument/2006/math" xmlns:v="urn:schemas-microsoft-com:vml" xmlns:wp14="http://schemas.microsoft.com/office/word/2010/wordprocessingDrawing" xmlns:wp="http://schemas.openxmlformats.org/drawingml/2006/wordprocessingDrawing" xmlns:w10="urn:schemas-microsoft-com:office:word" xmlns:w="http://schemas.openxmlformats.org/wordprocessingml/2006/main" xmlns:w14="http://schemas.microsoft.com/office/word/2010/wordml" xmlns:w15="http://schemas.microsoft.com/office/word/2012/wordml" xmlns:w16cex="http://schemas.microsoft.com/office/word/2018/wordml/cex" xmlns:w16cid="http://schemas.microsoft.com/office/word/2016/wordml/cid" xmlns:w16="http://schemas.microsoft.com/office/word/2018/wordml" xmlns:w16sdtdh="http://schemas.microsoft.com/office/word/2020/wordml/sdtdatahash" xmlns:w16se="http://schemas.microsoft.com/office/word/2015/wordml/symex" xmlns:wpg="http://schemas.microsoft.com/office/word/2010/wordprocessingGroup" xmlns:wpi="http://schemas.microsoft.com/office/word/2010/wordprocessingInk" xmlns:wne="http://schemas.microsoft.com/office/word/2006/wordml" xmlns:wps="http://schemas.microsoft.com/office/word/2010/wordprocessingShape" mc:Ignorable="w14 w15 w16se w16cid w16 w16cex w16sdtdh wp14">
   <w:endnote w:type="separator" w:id="-1">
     <w:p>
       <w:pPr>
@@ -2660,7 +3048,7 @@
 </file>
 
 <file path=word/footer1.xml><?xml version="1.0" encoding="utf-8"?>
-<w:ftr xmlns:wpc="http://schemas.microsoft.com/office/word/2010/wordprocessingCanvas" xmlns:cx="http://schemas.microsoft.com/office/drawing/2014/chartex" xmlns:cx1="http://schemas.microsoft.com/office/drawing/2015/9/8/chartex" xmlns:cx2="http://schemas.microsoft.com/office/drawing/2015/10/21/chartex" xmlns:cx3="http://schemas.microsoft.com/office/drawing/2016/5/9/chartex" xmlns:cx4="http://schemas.microsoft.com/office/drawing/2016/5/10/chartex" xmlns:cx5="http://schemas.microsoft.com/office/drawing/2016/5/11/chartex" xmlns:cx6="http://schemas.microsoft.com/office/drawing/2016/5/12/chartex" xmlns:cx7="http://schemas.microsoft.com/office/drawing/2016/5/13/chartex" xmlns:cx8="http://schemas.microsoft.com/office/drawing/2016/5/14/chartex" xmlns:mc="http://schemas.openxmlformats.org/markup-compatibility/2006" xmlns:aink="http://schemas.microsoft.com/office/drawing/2016/ink" xmlns:am3d="http://schemas.microsoft.com/office/drawing/2017/model3d" xmlns:o="urn:schemas-microsoft-com:office:office" xmlns:oel="http://schemas.microsoft.com/office/2019/extlst" xmlns:r="http://schemas.openxmlformats.org/officeDocument/2006/relationships" xmlns:m="http://schemas.openxmlformats.org/officeDocument/2006/math" xmlns:v="urn:schemas-microsoft-com:vml" xmlns:wp14="http://schemas.microsoft.com/office/word/2010/wordprocessingDrawing" xmlns:wp="http://schemas.openxmlformats.org/drawingml/2006/wordprocessingDrawing" xmlns:w10="urn:schemas-microsoft-com:office:word" xmlns:w="http://schemas.openxmlformats.org/wordprocessingml/2006/main" xmlns:w14="http://schemas.microsoft.com/office/word/2010/wordml" xmlns:w15="http://schemas.microsoft.com/office/word/2012/wordml" xmlns:w16cex="http://schemas.microsoft.com/office/word/2018/wordml/cex" xmlns:w16cid="http://schemas.microsoft.com/office/word/2016/wordml/cid" xmlns:w16="http://schemas.microsoft.com/office/word/2018/wordml" xmlns:w16du="http://schemas.microsoft.com/office/word/2023/wordml/word16du" xmlns:w16sdtdh="http://schemas.microsoft.com/office/word/2020/wordml/sdtdatahash" xmlns:w16se="http://schemas.microsoft.com/office/word/2015/wordml/symex" xmlns:wpg="http://schemas.microsoft.com/office/word/2010/wordprocessingGroup" xmlns:wpi="http://schemas.microsoft.com/office/word/2010/wordprocessingInk" xmlns:wne="http://schemas.microsoft.com/office/word/2006/wordml" xmlns:wps="http://schemas.microsoft.com/office/word/2010/wordprocessingShape" mc:Ignorable="w14 w15 w16se w16cid w16 w16cex w16sdtdh w16du wp14">
+<w:ftr xmlns:wpc="http://schemas.microsoft.com/office/word/2010/wordprocessingCanvas" xmlns:cx="http://schemas.microsoft.com/office/drawing/2014/chartex" xmlns:cx1="http://schemas.microsoft.com/office/drawing/2015/9/8/chartex" xmlns:cx2="http://schemas.microsoft.com/office/drawing/2015/10/21/chartex" xmlns:cx3="http://schemas.microsoft.com/office/drawing/2016/5/9/chartex" xmlns:cx4="http://schemas.microsoft.com/office/drawing/2016/5/10/chartex" xmlns:cx5="http://schemas.microsoft.com/office/drawing/2016/5/11/chartex" xmlns:cx6="http://schemas.microsoft.com/office/drawing/2016/5/12/chartex" xmlns:cx7="http://schemas.microsoft.com/office/drawing/2016/5/13/chartex" xmlns:cx8="http://schemas.microsoft.com/office/drawing/2016/5/14/chartex" xmlns:mc="http://schemas.openxmlformats.org/markup-compatibility/2006" xmlns:aink="http://schemas.microsoft.com/office/drawing/2016/ink" xmlns:am3d="http://schemas.microsoft.com/office/drawing/2017/model3d" xmlns:o="urn:schemas-microsoft-com:office:office" xmlns:oel="http://schemas.microsoft.com/office/2019/extlst" xmlns:r="http://schemas.openxmlformats.org/officeDocument/2006/relationships" xmlns:m="http://schemas.openxmlformats.org/officeDocument/2006/math" xmlns:v="urn:schemas-microsoft-com:vml" xmlns:wp14="http://schemas.microsoft.com/office/word/2010/wordprocessingDrawing" xmlns:wp="http://schemas.openxmlformats.org/drawingml/2006/wordprocessingDrawing" xmlns:w10="urn:schemas-microsoft-com:office:word" xmlns:w="http://schemas.openxmlformats.org/wordprocessingml/2006/main" xmlns:w14="http://schemas.microsoft.com/office/word/2010/wordml" xmlns:w15="http://schemas.microsoft.com/office/word/2012/wordml" xmlns:w16cex="http://schemas.microsoft.com/office/word/2018/wordml/cex" xmlns:w16cid="http://schemas.microsoft.com/office/word/2016/wordml/cid" xmlns:w16="http://schemas.microsoft.com/office/word/2018/wordml" xmlns:w16sdtdh="http://schemas.microsoft.com/office/word/2020/wordml/sdtdatahash" xmlns:w16se="http://schemas.microsoft.com/office/word/2015/wordml/symex" xmlns:wpg="http://schemas.microsoft.com/office/word/2010/wordprocessingGroup" xmlns:wpi="http://schemas.microsoft.com/office/word/2010/wordprocessingInk" xmlns:wne="http://schemas.microsoft.com/office/word/2006/wordml" xmlns:wps="http://schemas.microsoft.com/office/word/2010/wordprocessingShape" mc:Ignorable="w14 w15 w16se w16cid w16 w16cex w16sdtdh wp14">
   <w:sdt>
     <w:sdtPr>
       <w:id w:val="-1681259646"/>
@@ -2708,7 +3096,7 @@
 </file>
 
 <file path=word/footnotes.xml><?xml version="1.0" encoding="utf-8"?>
-<w:footnotes xmlns:wpc="http://schemas.microsoft.com/office/word/2010/wordprocessingCanvas" xmlns:cx="http://schemas.microsoft.com/office/drawing/2014/chartex" xmlns:cx1="http://schemas.microsoft.com/office/drawing/2015/9/8/chartex" xmlns:cx2="http://schemas.microsoft.com/office/drawing/2015/10/21/chartex" xmlns:cx3="http://schemas.microsoft.com/office/drawing/2016/5/9/chartex" xmlns:cx4="http://schemas.microsoft.com/office/drawing/2016/5/10/chartex" xmlns:cx5="http://schemas.microsoft.com/office/drawing/2016/5/11/chartex" xmlns:cx6="http://schemas.microsoft.com/office/drawing/2016/5/12/chartex" xmlns:cx7="http://schemas.microsoft.com/office/drawing/2016/5/13/chartex" xmlns:cx8="http://schemas.microsoft.com/office/drawing/2016/5/14/chartex" xmlns:mc="http://schemas.openxmlformats.org/markup-compatibility/2006" xmlns:aink="http://schemas.microsoft.com/office/drawing/2016/ink" xmlns:am3d="http://schemas.microsoft.com/office/drawing/2017/model3d" xmlns:o="urn:schemas-microsoft-com:office:office" xmlns:oel="http://schemas.microsoft.com/office/2019/extlst" xmlns:r="http://schemas.openxmlformats.org/officeDocument/2006/relationships" xmlns:m="http://schemas.openxmlformats.org/officeDocument/2006/math" xmlns:v="urn:schemas-microsoft-com:vml" xmlns:wp14="http://schemas.microsoft.com/office/word/2010/wordprocessingDrawing" xmlns:wp="http://schemas.openxmlformats.org/drawingml/2006/wordprocessingDrawing" xmlns:w10="urn:schemas-microsoft-com:office:word" xmlns:w="http://schemas.openxmlformats.org/wordprocessingml/2006/main" xmlns:w14="http://schemas.microsoft.com/office/word/2010/wordml" xmlns:w15="http://schemas.microsoft.com/office/word/2012/wordml" xmlns:w16cex="http://schemas.microsoft.com/office/word/2018/wordml/cex" xmlns:w16cid="http://schemas.microsoft.com/office/word/2016/wordml/cid" xmlns:w16="http://schemas.microsoft.com/office/word/2018/wordml" xmlns:w16du="http://schemas.microsoft.com/office/word/2023/wordml/word16du" xmlns:w16sdtdh="http://schemas.microsoft.com/office/word/2020/wordml/sdtdatahash" xmlns:w16se="http://schemas.microsoft.com/office/word/2015/wordml/symex" xmlns:wpg="http://schemas.microsoft.com/office/word/2010/wordprocessingGroup" xmlns:wpi="http://schemas.microsoft.com/office/word/2010/wordprocessingInk" xmlns:wne="http://schemas.microsoft.com/office/word/2006/wordml" xmlns:wps="http://schemas.microsoft.com/office/word/2010/wordprocessingShape" mc:Ignorable="w14 w15 w16se w16cid w16 w16cex w16sdtdh w16du wp14">
+<w:footnotes xmlns:wpc="http://schemas.microsoft.com/office/word/2010/wordprocessingCanvas" xmlns:cx="http://schemas.microsoft.com/office/drawing/2014/chartex" xmlns:cx1="http://schemas.microsoft.com/office/drawing/2015/9/8/chartex" xmlns:cx2="http://schemas.microsoft.com/office/drawing/2015/10/21/chartex" xmlns:cx3="http://schemas.microsoft.com/office/drawing/2016/5/9/chartex" xmlns:cx4="http://schemas.microsoft.com/office/drawing/2016/5/10/chartex" xmlns:cx5="http://schemas.microsoft.com/office/drawing/2016/5/11/chartex" xmlns:cx6="http://schemas.microsoft.com/office/drawing/2016/5/12/chartex" xmlns:cx7="http://schemas.microsoft.com/office/drawing/2016/5/13/chartex" xmlns:cx8="http://schemas.microsoft.com/office/drawing/2016/5/14/chartex" xmlns:mc="http://schemas.openxmlformats.org/markup-compatibility/2006" xmlns:aink="http://schemas.microsoft.com/office/drawing/2016/ink" xmlns:am3d="http://schemas.microsoft.com/office/drawing/2017/model3d" xmlns:o="urn:schemas-microsoft-com:office:office" xmlns:oel="http://schemas.microsoft.com/office/2019/extlst" xmlns:r="http://schemas.openxmlformats.org/officeDocument/2006/relationships" xmlns:m="http://schemas.openxmlformats.org/officeDocument/2006/math" xmlns:v="urn:schemas-microsoft-com:vml" xmlns:wp14="http://schemas.microsoft.com/office/word/2010/wordprocessingDrawing" xmlns:wp="http://schemas.openxmlformats.org/drawingml/2006/wordprocessingDrawing" xmlns:w10="urn:schemas-microsoft-com:office:word" xmlns:w="http://schemas.openxmlformats.org/wordprocessingml/2006/main" xmlns:w14="http://schemas.microsoft.com/office/word/2010/wordml" xmlns:w15="http://schemas.microsoft.com/office/word/2012/wordml" xmlns:w16cex="http://schemas.microsoft.com/office/word/2018/wordml/cex" xmlns:w16cid="http://schemas.microsoft.com/office/word/2016/wordml/cid" xmlns:w16="http://schemas.microsoft.com/office/word/2018/wordml" xmlns:w16sdtdh="http://schemas.microsoft.com/office/word/2020/wordml/sdtdatahash" xmlns:w16se="http://schemas.microsoft.com/office/word/2015/wordml/symex" xmlns:wpg="http://schemas.microsoft.com/office/word/2010/wordprocessingGroup" xmlns:wpi="http://schemas.microsoft.com/office/word/2010/wordprocessingInk" xmlns:wne="http://schemas.microsoft.com/office/word/2006/wordml" xmlns:wps="http://schemas.microsoft.com/office/word/2010/wordprocessingShape" mc:Ignorable="w14 w15 w16se w16cid w16 w16cex w16sdtdh wp14">
   <w:footnote w:type="separator" w:id="-1">
     <w:p>
       <w:pPr>
@@ -2733,7 +3121,7 @@
 </file>
 
 <file path=word/numbering.xml><?xml version="1.0" encoding="utf-8"?>
-<w:numbering xmlns:wpc="http://schemas.microsoft.com/office/word/2010/wordprocessingCanvas" xmlns:cx="http://schemas.microsoft.com/office/drawing/2014/chartex" xmlns:cx1="http://schemas.microsoft.com/office/drawing/2015/9/8/chartex" xmlns:cx2="http://schemas.microsoft.com/office/drawing/2015/10/21/chartex" xmlns:cx3="http://schemas.microsoft.com/office/drawing/2016/5/9/chartex" xmlns:cx4="http://schemas.microsoft.com/office/drawing/2016/5/10/chartex" xmlns:cx5="http://schemas.microsoft.com/office/drawing/2016/5/11/chartex" xmlns:cx6="http://schemas.microsoft.com/office/drawing/2016/5/12/chartex" xmlns:cx7="http://schemas.microsoft.com/office/drawing/2016/5/13/chartex" xmlns:cx8="http://schemas.microsoft.com/office/drawing/2016/5/14/chartex" xmlns:mc="http://schemas.openxmlformats.org/markup-compatibility/2006" xmlns:aink="http://schemas.microsoft.com/office/drawing/2016/ink" xmlns:am3d="http://schemas.microsoft.com/office/drawing/2017/model3d" xmlns:o="urn:schemas-microsoft-com:office:office" xmlns:oel="http://schemas.microsoft.com/office/2019/extlst" xmlns:r="http://schemas.openxmlformats.org/officeDocument/2006/relationships" xmlns:m="http://schemas.openxmlformats.org/officeDocument/2006/math" xmlns:v="urn:schemas-microsoft-com:vml" xmlns:wp14="http://schemas.microsoft.com/office/word/2010/wordprocessingDrawing" xmlns:wp="http://schemas.openxmlformats.org/drawingml/2006/wordprocessingDrawing" xmlns:w10="urn:schemas-microsoft-com:office:word" xmlns:w="http://schemas.openxmlformats.org/wordprocessingml/2006/main" xmlns:w14="http://schemas.microsoft.com/office/word/2010/wordml" xmlns:w15="http://schemas.microsoft.com/office/word/2012/wordml" xmlns:w16cex="http://schemas.microsoft.com/office/word/2018/wordml/cex" xmlns:w16cid="http://schemas.microsoft.com/office/word/2016/wordml/cid" xmlns:w16="http://schemas.microsoft.com/office/word/2018/wordml" xmlns:w16du="http://schemas.microsoft.com/office/word/2023/wordml/word16du" xmlns:w16sdtdh="http://schemas.microsoft.com/office/word/2020/wordml/sdtdatahash" xmlns:w16se="http://schemas.microsoft.com/office/word/2015/wordml/symex" xmlns:wpg="http://schemas.microsoft.com/office/word/2010/wordprocessingGroup" xmlns:wpi="http://schemas.microsoft.com/office/word/2010/wordprocessingInk" xmlns:wne="http://schemas.microsoft.com/office/word/2006/wordml" xmlns:wps="http://schemas.microsoft.com/office/word/2010/wordprocessingShape" mc:Ignorable="w14 w15 w16se w16cid w16 w16cex w16sdtdh w16du wp14">
+<w:numbering xmlns:wpc="http://schemas.microsoft.com/office/word/2010/wordprocessingCanvas" xmlns:cx="http://schemas.microsoft.com/office/drawing/2014/chartex" xmlns:cx1="http://schemas.microsoft.com/office/drawing/2015/9/8/chartex" xmlns:cx2="http://schemas.microsoft.com/office/drawing/2015/10/21/chartex" xmlns:cx3="http://schemas.microsoft.com/office/drawing/2016/5/9/chartex" xmlns:cx4="http://schemas.microsoft.com/office/drawing/2016/5/10/chartex" xmlns:cx5="http://schemas.microsoft.com/office/drawing/2016/5/11/chartex" xmlns:cx6="http://schemas.microsoft.com/office/drawing/2016/5/12/chartex" xmlns:cx7="http://schemas.microsoft.com/office/drawing/2016/5/13/chartex" xmlns:cx8="http://schemas.microsoft.com/office/drawing/2016/5/14/chartex" xmlns:mc="http://schemas.openxmlformats.org/markup-compatibility/2006" xmlns:aink="http://schemas.microsoft.com/office/drawing/2016/ink" xmlns:am3d="http://schemas.microsoft.com/office/drawing/2017/model3d" xmlns:o="urn:schemas-microsoft-com:office:office" xmlns:oel="http://schemas.microsoft.com/office/2019/extlst" xmlns:r="http://schemas.openxmlformats.org/officeDocument/2006/relationships" xmlns:m="http://schemas.openxmlformats.org/officeDocument/2006/math" xmlns:v="urn:schemas-microsoft-com:vml" xmlns:wp14="http://schemas.microsoft.com/office/word/2010/wordprocessingDrawing" xmlns:wp="http://schemas.openxmlformats.org/drawingml/2006/wordprocessingDrawing" xmlns:w10="urn:schemas-microsoft-com:office:word" xmlns:w="http://schemas.openxmlformats.org/wordprocessingml/2006/main" xmlns:w14="http://schemas.microsoft.com/office/word/2010/wordml" xmlns:w15="http://schemas.microsoft.com/office/word/2012/wordml" xmlns:w16cex="http://schemas.microsoft.com/office/word/2018/wordml/cex" xmlns:w16cid="http://schemas.microsoft.com/office/word/2016/wordml/cid" xmlns:w16="http://schemas.microsoft.com/office/word/2018/wordml" xmlns:w16sdtdh="http://schemas.microsoft.com/office/word/2020/wordml/sdtdatahash" xmlns:w16se="http://schemas.microsoft.com/office/word/2015/wordml/symex" xmlns:wpg="http://schemas.microsoft.com/office/word/2010/wordprocessingGroup" xmlns:wpi="http://schemas.microsoft.com/office/word/2010/wordprocessingInk" xmlns:wne="http://schemas.microsoft.com/office/word/2006/wordml" xmlns:wps="http://schemas.microsoft.com/office/word/2010/wordprocessingShape" mc:Ignorable="w14 w15 w16se w16cid w16 w16cex w16sdtdh wp14">
   <w:abstractNum w:abstractNumId="0" w15:restartNumberingAfterBreak="0">
     <w:nsid w:val="0EEE7400"/>
     <w:multiLevelType w:val="multilevel"/>
@@ -3314,7 +3702,7 @@
 </file>
 
 <file path=word/styles.xml><?xml version="1.0" encoding="utf-8"?>
-<w:styles xmlns:mc="http://schemas.openxmlformats.org/markup-compatibility/2006" xmlns:r="http://schemas.openxmlformats.org/officeDocument/2006/relationships" xmlns:w="http://schemas.openxmlformats.org/wordprocessingml/2006/main" xmlns:w14="http://schemas.microsoft.com/office/word/2010/wordml" xmlns:w15="http://schemas.microsoft.com/office/word/2012/wordml" xmlns:w16cex="http://schemas.microsoft.com/office/word/2018/wordml/cex" xmlns:w16cid="http://schemas.microsoft.com/office/word/2016/wordml/cid" xmlns:w16="http://schemas.microsoft.com/office/word/2018/wordml" xmlns:w16du="http://schemas.microsoft.com/office/word/2023/wordml/word16du" xmlns:w16sdtdh="http://schemas.microsoft.com/office/word/2020/wordml/sdtdatahash" xmlns:w16se="http://schemas.microsoft.com/office/word/2015/wordml/symex" mc:Ignorable="w14 w15 w16se w16cid w16 w16cex w16sdtdh w16du">
+<w:styles xmlns:mc="http://schemas.openxmlformats.org/markup-compatibility/2006" xmlns:r="http://schemas.openxmlformats.org/officeDocument/2006/relationships" xmlns:w="http://schemas.openxmlformats.org/wordprocessingml/2006/main" xmlns:w14="http://schemas.microsoft.com/office/word/2010/wordml" xmlns:w15="http://schemas.microsoft.com/office/word/2012/wordml" xmlns:w16cex="http://schemas.microsoft.com/office/word/2018/wordml/cex" xmlns:w16cid="http://schemas.microsoft.com/office/word/2016/wordml/cid" xmlns:w16="http://schemas.microsoft.com/office/word/2018/wordml" xmlns:w16sdtdh="http://schemas.microsoft.com/office/word/2020/wordml/sdtdatahash" xmlns:w16se="http://schemas.microsoft.com/office/word/2015/wordml/symex" mc:Ignorable="w14 w15 w16se w16cid w16 w16cex w16sdtdh">
   <w:docDefaults>
     <w:rPrDefault>
       <w:rPr>

</xml_diff>